<commit_message>
Correcao de alguns erro - Parte 1
Foi efetuado algumas correcoes em algumas partes, nomeadamente no aspeto visual e escrito
</commit_message>
<xml_diff>
--- a/Docs/Relatório Intermedio.docx
+++ b/Docs/Relatório Intermedio.docx
@@ -1623,21 +1623,7 @@
                 <w:rStyle w:val="Hiperligao"/>
                 <w:noProof/>
               </w:rPr>
-              <w:t>Quitti</w:t>
-            </w:r>
-            <w:r>
-              <w:rPr>
-                <w:rStyle w:val="Hiperligao"/>
-                <w:noProof/>
-              </w:rPr>
-              <w:t>n</w:t>
-            </w:r>
-            <w:r>
-              <w:rPr>
-                <w:rStyle w:val="Hiperligao"/>
-                <w:noProof/>
-              </w:rPr>
-              <w:t>g Time</w:t>
+              <w:t>Quitting Time</w:t>
             </w:r>
             <w:r>
               <w:rPr>
@@ -3326,21 +3312,7 @@
                 <w:rStyle w:val="Hiperligao"/>
                 <w:noProof/>
               </w:rPr>
-              <w:t>Diagrama de sequência – Edit</w:t>
-            </w:r>
-            <w:r>
-              <w:rPr>
-                <w:rStyle w:val="Hiperligao"/>
-                <w:noProof/>
-              </w:rPr>
-              <w:t>a</w:t>
-            </w:r>
-            <w:r>
-              <w:rPr>
-                <w:rStyle w:val="Hiperligao"/>
-                <w:noProof/>
-              </w:rPr>
-              <w:t>r Turista</w:t>
+              <w:t>Diagrama de sequência – Editar Turista</w:t>
             </w:r>
             <w:r>
               <w:rPr>
@@ -3620,7 +3592,14 @@
                 <w:rStyle w:val="Hiperligao"/>
                 <w:noProof/>
               </w:rPr>
-              <w:t>Diagrama de ClassesDiagrama de Estados</w:t>
+              <w:t>Diagrama de Classes</w:t>
+            </w:r>
+            <w:r>
+              <w:rPr>
+                <w:rStyle w:val="Hiperligao"/>
+                <w:noProof/>
+              </w:rPr>
+              <w:t>Diagrama de Estados</w:t>
             </w:r>
             <w:r>
               <w:rPr>
@@ -4433,19 +4412,7 @@
         <w:t>seja,</w:t>
       </w:r>
       <w:r>
-        <w:t xml:space="preserve"> toda a profundidade e complexidade deste </w:t>
-      </w:r>
-      <w:r>
-        <w:t>padrão</w:t>
-      </w:r>
-      <w:r>
-        <w:t xml:space="preserve"> de desenvolvimento consiste em escolher/decidir qual o tempo certo para de desenvolver um caso de uso ou </w:t>
-      </w:r>
-      <w:r>
-        <w:t>projeto</w:t>
-      </w:r>
-      <w:r>
-        <w:t>.</w:t>
+        <w:t xml:space="preserve"> toda a profundidade e complexidade deste padrão de desenvolvimento consiste em escolher/decidir qual o tempo certo para de desenvolver um caso de uso ou projeto.</w:t>
       </w:r>
     </w:p>
     <w:p>
@@ -4465,13 +4432,7 @@
         <w:t>martelo,</w:t>
       </w:r>
       <w:r>
-        <w:t xml:space="preserve"> que tem de ser feito de uma madeira especifica, com medidas exatas e com um metal próprio, quando o simples prepósito dele passa por pregar pregos. Devemos saber para neste caso, quando um caso de uso vai alem das necessidades dos stakeholders e/ou das capacidades a equipa incumbida de desenvolver o </w:t>
-      </w:r>
-      <w:r>
-        <w:t>projeto</w:t>
-      </w:r>
-      <w:r>
-        <w:t>.</w:t>
+        <w:t xml:space="preserve"> que tem de ser feito de uma madeira especifica, com medidas exatas e com um metal próprio, quando o simples prepósito dele passa por pregar pregos. Devemos saber para neste caso, quando um caso de uso vai alem das necessidades dos stakeholders e/ou das capacidades a equipa incumbida de desenvolver o projeto.</w:t>
       </w:r>
     </w:p>
     <w:p/>
@@ -4508,13 +4469,7 @@
     </w:p>
     <w:p>
       <w:r>
-        <w:t xml:space="preserve">Em suma, o quitting time é um </w:t>
-      </w:r>
-      <w:r>
-        <w:t>padrão</w:t>
-      </w:r>
-      <w:r>
-        <w:t xml:space="preserve"> de desenvolvimento que pode ser análogo a uma balança, não se pode acabar demasiado cedo nem demasiado tarde, tudo tem as suas consequências, dai termos de encontrar </w:t>
+        <w:t xml:space="preserve">Em suma, o quitting time é um padrão de desenvolvimento que pode ser análogo a uma balança, não se pode acabar demasiado cedo nem demasiado tarde, tudo tem as suas consequências, dai termos de encontrar </w:t>
       </w:r>
       <w:r>
         <w:t>o momento</w:t>
@@ -4539,10 +4494,7 @@
       </w:r>
       <w:r>
         <w:tab/>
-        <w:t xml:space="preserve">Estão todos os Documentos/ atores / objetivos bem </w:t>
-      </w:r>
-      <w:r>
-        <w:t>definidos</w:t>
+        <w:t>Estão todos os Documentos/ atores / objetivos bem definidos</w:t>
       </w:r>
     </w:p>
     <w:p>
@@ -4551,13 +4503,7 @@
       </w:r>
       <w:r>
         <w:tab/>
-        <w:t xml:space="preserve">Os Clientes/ representantes/ stakeholders estão </w:t>
-      </w:r>
-      <w:r>
-        <w:t>conscientes</w:t>
-      </w:r>
-      <w:r>
-        <w:t xml:space="preserve"> dos casos de uso estarem finalizados, assim como de fácil leitura e corrigidos.</w:t>
+        <w:t>Os Clientes/ representantes/ stakeholders estão conscientes dos casos de uso estarem finalizados, assim como de fácil leitura e corrigidos.</w:t>
       </w:r>
     </w:p>
     <w:p>
@@ -4579,15 +4525,9 @@
       <w:pPr>
         <w:pStyle w:val="Cabealho2"/>
         <w:ind w:firstLine="708"/>
-        <w:rPr>
-          <w:lang w:val="en-US"/>
-        </w:rPr>
       </w:pPr>
       <w:bookmarkStart w:id="6" w:name="_Toc499571170"/>
       <w:r>
-        <w:rPr>
-          <w:lang w:val="en-US"/>
-        </w:rPr>
         <w:t>TwoTierReview</w:t>
       </w:r>
       <w:bookmarkEnd w:id="6"/>
@@ -4610,25 +4550,13 @@
     </w:p>
     <w:p>
       <w:r>
-        <w:t xml:space="preserve">Este padrão de caso de uso explica assim deverá existir revisões ao longo do </w:t>
-      </w:r>
-      <w:r>
-        <w:t>projeto</w:t>
-      </w:r>
-      <w:r>
-        <w:t xml:space="preserve"> e que devem ser divididas por dois tipos de revisão:</w:t>
+        <w:t>Este padrão de caso de uso explica assim deverá existir revisões ao longo do projeto e que devem ser divididas por dois tipos de revisão:</w:t>
       </w:r>
     </w:p>
     <w:p>
       <w:r>
         <w:tab/>
-        <w:t xml:space="preserve">-Várias revisões ao longo do projeto, com uma equipa </w:t>
-      </w:r>
-      <w:r>
-        <w:t>pequena (</w:t>
-      </w:r>
-      <w:r>
-        <w:t>3 a 4 elementos) e interna;</w:t>
+        <w:t>-Várias revisões ao longo do projeto, com uma equipa pequena (3 a 4 elementos) e interna;</w:t>
       </w:r>
     </w:p>
     <w:p>
@@ -4639,13 +4567,7 @@
     </w:p>
     <w:p>
       <w:r>
-        <w:t xml:space="preserve">Depois desta </w:t>
-      </w:r>
-      <w:r>
-        <w:t>revisão, se</w:t>
-      </w:r>
-      <w:r>
-        <w:t xml:space="preserve"> tudo estiver bem, então a equipa </w:t>
+        <w:t xml:space="preserve">Depois desta revisão, se tudo estiver bem, então a equipa </w:t>
       </w:r>
       <w:proofErr w:type="gramStart"/>
       <w:r>
@@ -6219,7 +6141,7 @@
                 <w:sz w:val="20"/>
                 <w:szCs w:val="20"/>
               </w:rPr>
-              <w:t>O objetivo é o turista poder criar uma conta.</w:t>
+              <w:t>O utilizador cria uma conta para si próprio que o identifica como turista</w:t>
             </w:r>
           </w:p>
         </w:tc>
@@ -6286,7 +6208,47 @@
                 <w:sz w:val="20"/>
                 <w:szCs w:val="20"/>
               </w:rPr>
-              <w:t>O objetivo é o turista poder modificar as informações pessoas da sua conta.</w:t>
+              <w:t>O</w:t>
+            </w:r>
+            <w:r>
+              <w:rPr>
+                <w:rFonts w:eastAsia="Times New Roman" w:cs="Calibri"/>
+                <w:sz w:val="20"/>
+                <w:szCs w:val="20"/>
+              </w:rPr>
+              <w:t xml:space="preserve"> turista poder </w:t>
+            </w:r>
+            <w:r>
+              <w:rPr>
+                <w:rFonts w:eastAsia="Times New Roman" w:cs="Calibri"/>
+                <w:sz w:val="20"/>
+                <w:szCs w:val="20"/>
+              </w:rPr>
+              <w:t>alterar</w:t>
+            </w:r>
+            <w:r>
+              <w:rPr>
+                <w:rFonts w:eastAsia="Times New Roman" w:cs="Calibri"/>
+                <w:sz w:val="20"/>
+                <w:szCs w:val="20"/>
+              </w:rPr>
+              <w:t xml:space="preserve"> as </w:t>
+            </w:r>
+            <w:r>
+              <w:rPr>
+                <w:rFonts w:eastAsia="Times New Roman" w:cs="Calibri"/>
+                <w:sz w:val="20"/>
+                <w:szCs w:val="20"/>
+              </w:rPr>
+              <w:t>algumas informações</w:t>
+            </w:r>
+            <w:r>
+              <w:rPr>
+                <w:rFonts w:eastAsia="Times New Roman" w:cs="Calibri"/>
+                <w:sz w:val="20"/>
+                <w:szCs w:val="20"/>
+              </w:rPr>
+              <w:t xml:space="preserve"> da sua conta.</w:t>
             </w:r>
           </w:p>
         </w:tc>
@@ -6354,7 +6316,31 @@
                 <w:sz w:val="20"/>
                 <w:szCs w:val="20"/>
               </w:rPr>
-              <w:t>O objetivo é o turista poder eliminar a sua própria conta.</w:t>
+              <w:t xml:space="preserve">O </w:t>
+            </w:r>
+            <w:r>
+              <w:rPr>
+                <w:rFonts w:eastAsia="Times New Roman" w:cs="Calibri"/>
+                <w:sz w:val="20"/>
+                <w:szCs w:val="20"/>
+              </w:rPr>
+              <w:t xml:space="preserve">turista poder </w:t>
+            </w:r>
+            <w:r>
+              <w:rPr>
+                <w:rFonts w:eastAsia="Times New Roman" w:cs="Calibri"/>
+                <w:sz w:val="20"/>
+                <w:szCs w:val="20"/>
+              </w:rPr>
+              <w:t>desativar</w:t>
+            </w:r>
+            <w:r>
+              <w:rPr>
+                <w:rFonts w:eastAsia="Times New Roman" w:cs="Calibri"/>
+                <w:sz w:val="20"/>
+                <w:szCs w:val="20"/>
+              </w:rPr>
+              <w:t xml:space="preserve"> a sua conta</w:t>
             </w:r>
           </w:p>
         </w:tc>
@@ -6420,7 +6406,15 @@
                 <w:sz w:val="20"/>
                 <w:szCs w:val="20"/>
               </w:rPr>
-              <w:t>O objetivo é o turista poder consultar a sua própria conta.</w:t>
+              <w:t>O turista poder consultar</w:t>
+            </w:r>
+            <w:r>
+              <w:rPr>
+                <w:rFonts w:cs="Calibri"/>
+                <w:sz w:val="20"/>
+                <w:szCs w:val="20"/>
+              </w:rPr>
+              <w:t xml:space="preserve"> os detalhes da sua conta</w:t>
             </w:r>
           </w:p>
         </w:tc>
@@ -6488,7 +6482,15 @@
                 <w:sz w:val="20"/>
                 <w:szCs w:val="20"/>
               </w:rPr>
-              <w:t>O objetivo é o turista poder comentar a experiencia depois de realizar um trilho.</w:t>
+              <w:t xml:space="preserve">O turista poder comentar a experiencia </w:t>
+            </w:r>
+            <w:r>
+              <w:rPr>
+                <w:rFonts w:eastAsia="Times New Roman" w:cs="Calibri"/>
+                <w:sz w:val="20"/>
+                <w:szCs w:val="20"/>
+              </w:rPr>
+              <w:t>apos ter realizado um trilho</w:t>
             </w:r>
           </w:p>
         </w:tc>
@@ -6554,7 +6556,15 @@
                 <w:sz w:val="20"/>
                 <w:szCs w:val="20"/>
               </w:rPr>
-              <w:t>O objetivo é o turista poder modificar um comentário anteriormente inserido.</w:t>
+              <w:t xml:space="preserve">O turista poder modificar um comentário </w:t>
+            </w:r>
+            <w:r>
+              <w:rPr>
+                <w:rFonts w:eastAsia="Times New Roman" w:cs="Calibri"/>
+                <w:sz w:val="20"/>
+                <w:szCs w:val="20"/>
+              </w:rPr>
+              <w:t xml:space="preserve">previamente inserido por si </w:t>
             </w:r>
           </w:p>
         </w:tc>
@@ -6621,7 +6631,31 @@
                 <w:sz w:val="20"/>
                 <w:szCs w:val="20"/>
               </w:rPr>
-              <w:t>O objetivo é o turista apagar um comentário anteriormente inserido.</w:t>
+              <w:t xml:space="preserve">O turista apagar um comentário </w:t>
+            </w:r>
+            <w:r>
+              <w:rPr>
+                <w:rFonts w:cs="Calibri"/>
+                <w:sz w:val="20"/>
+                <w:szCs w:val="20"/>
+              </w:rPr>
+              <w:t>previamente</w:t>
+            </w:r>
+            <w:r>
+              <w:rPr>
+                <w:rFonts w:cs="Calibri"/>
+                <w:sz w:val="20"/>
+                <w:szCs w:val="20"/>
+              </w:rPr>
+              <w:t xml:space="preserve"> inserido</w:t>
+            </w:r>
+            <w:r>
+              <w:rPr>
+                <w:rFonts w:cs="Calibri"/>
+                <w:sz w:val="20"/>
+                <w:szCs w:val="20"/>
+              </w:rPr>
+              <w:t xml:space="preserve"> por si</w:t>
             </w:r>
           </w:p>
         </w:tc>
@@ -6688,7 +6722,23 @@
                 <w:sz w:val="20"/>
                 <w:szCs w:val="20"/>
               </w:rPr>
-              <w:t>O objetivo é o turista consultar os seus comentários.</w:t>
+              <w:t>O turista</w:t>
+            </w:r>
+            <w:r>
+              <w:rPr>
+                <w:rFonts w:cs="Calibri"/>
+                <w:sz w:val="20"/>
+                <w:szCs w:val="20"/>
+              </w:rPr>
+              <w:t xml:space="preserve"> pode</w:t>
+            </w:r>
+            <w:r>
+              <w:rPr>
+                <w:rFonts w:cs="Calibri"/>
+                <w:sz w:val="20"/>
+                <w:szCs w:val="20"/>
+              </w:rPr>
+              <w:t xml:space="preserve"> consultar os seus comentários.</w:t>
             </w:r>
           </w:p>
         </w:tc>
@@ -6757,7 +6807,39 @@
                 <w:sz w:val="20"/>
                 <w:szCs w:val="20"/>
               </w:rPr>
-              <w:t>O objetivo é o gestor poder consultar todas as newsletters existentes.</w:t>
+              <w:t xml:space="preserve">O </w:t>
+            </w:r>
+            <w:r>
+              <w:rPr>
+                <w:rFonts w:cs="Calibri"/>
+                <w:sz w:val="20"/>
+                <w:szCs w:val="20"/>
+              </w:rPr>
+              <w:t>turista</w:t>
+            </w:r>
+            <w:r>
+              <w:rPr>
+                <w:rFonts w:cs="Calibri"/>
+                <w:sz w:val="20"/>
+                <w:szCs w:val="20"/>
+              </w:rPr>
+              <w:t xml:space="preserve"> pode consultar todas </w:t>
+            </w:r>
+            <w:r>
+              <w:rPr>
+                <w:rFonts w:cs="Calibri"/>
+                <w:sz w:val="20"/>
+                <w:szCs w:val="20"/>
+              </w:rPr>
+              <w:t>os</w:t>
+            </w:r>
+            <w:r>
+              <w:rPr>
+                <w:rFonts w:cs="Calibri"/>
+                <w:sz w:val="20"/>
+                <w:szCs w:val="20"/>
+              </w:rPr>
+              <w:t xml:space="preserve"> newsletters existentes.</w:t>
             </w:r>
           </w:p>
         </w:tc>
@@ -6770,7 +6852,7 @@
           <w:tcPr>
             <w:cnfStyle w:val="001000000000" w:firstRow="0" w:lastRow="0" w:firstColumn="1" w:lastColumn="0" w:oddVBand="0" w:evenVBand="0" w:oddHBand="0" w:evenHBand="0" w:firstRowFirstColumn="0" w:firstRowLastColumn="0" w:lastRowFirstColumn="0" w:lastRowLastColumn="0"/>
             <w:tcW w:w="1188" w:type="dxa"/>
-            <w:vMerge/>
+            <w:vMerge w:val="restart"/>
           </w:tcPr>
           <w:p>
             <w:pPr>
@@ -6780,6 +6862,13 @@
                 <w:szCs w:val="20"/>
               </w:rPr>
             </w:pPr>
+            <w:r>
+              <w:rPr>
+                <w:sz w:val="20"/>
+                <w:szCs w:val="20"/>
+              </w:rPr>
+              <w:t>Gestor</w:t>
+            </w:r>
           </w:p>
         </w:tc>
         <w:tc>
@@ -6822,7 +6911,39 @@
                 <w:sz w:val="20"/>
                 <w:szCs w:val="20"/>
               </w:rPr>
-              <w:t>O objetivo é o gestor gerar um newsletter automático.</w:t>
+              <w:t xml:space="preserve">O gestor </w:t>
+            </w:r>
+            <w:r>
+              <w:rPr>
+                <w:rFonts w:cs="Calibri"/>
+                <w:sz w:val="20"/>
+                <w:szCs w:val="20"/>
+              </w:rPr>
+              <w:t>gera</w:t>
+            </w:r>
+            <w:r>
+              <w:rPr>
+                <w:rFonts w:cs="Calibri"/>
+                <w:sz w:val="20"/>
+                <w:szCs w:val="20"/>
+              </w:rPr>
+              <w:t xml:space="preserve"> </w:t>
+            </w:r>
+            <w:r>
+              <w:rPr>
+                <w:rFonts w:cs="Calibri"/>
+                <w:sz w:val="20"/>
+                <w:szCs w:val="20"/>
+              </w:rPr>
+              <w:t>o</w:t>
+            </w:r>
+            <w:r>
+              <w:rPr>
+                <w:rFonts w:cs="Calibri"/>
+                <w:sz w:val="20"/>
+                <w:szCs w:val="20"/>
+              </w:rPr>
+              <w:t xml:space="preserve"> newsletter automático.</w:t>
             </w:r>
           </w:p>
         </w:tc>
@@ -6865,7 +6986,7 @@
                 <w:sz w:val="20"/>
                 <w:szCs w:val="20"/>
               </w:rPr>
-              <w:t>Criar Turista</w:t>
+              <w:t>Inativar Turista</w:t>
             </w:r>
           </w:p>
         </w:tc>
@@ -6888,20 +7009,20 @@
                 <w:sz w:val="20"/>
                 <w:szCs w:val="20"/>
               </w:rPr>
-              <w:t>O objetivo é o gestor criar um utilizador.</w:t>
+              <w:t>O gestor pode inativar uma conta de turista</w:t>
             </w:r>
           </w:p>
         </w:tc>
       </w:tr>
       <w:tr>
         <w:trPr>
-          <w:trHeight w:val="764"/>
+          <w:trHeight w:val="370"/>
         </w:trPr>
         <w:tc>
           <w:tcPr>
             <w:cnfStyle w:val="001000000000" w:firstRow="0" w:lastRow="0" w:firstColumn="1" w:lastColumn="0" w:oddVBand="0" w:evenVBand="0" w:oddHBand="0" w:evenHBand="0" w:firstRowFirstColumn="0" w:firstRowLastColumn="0" w:lastRowFirstColumn="0" w:lastRowLastColumn="0"/>
             <w:tcW w:w="1188" w:type="dxa"/>
-            <w:vMerge w:val="restart"/>
+            <w:vMerge/>
           </w:tcPr>
           <w:p>
             <w:pPr>
@@ -6911,33 +7032,26 @@
                 <w:szCs w:val="20"/>
               </w:rPr>
             </w:pPr>
-            <w:r>
+          </w:p>
+        </w:tc>
+        <w:tc>
+          <w:tcPr>
+            <w:tcW w:w="1953" w:type="dxa"/>
+          </w:tcPr>
+          <w:p>
+            <w:pPr>
+              <w:cnfStyle w:val="000000000000" w:firstRow="0" w:lastRow="0" w:firstColumn="0" w:lastColumn="0" w:oddVBand="0" w:evenVBand="0" w:oddHBand="0" w:evenHBand="0" w:firstRowFirstColumn="0" w:firstRowLastColumn="0" w:lastRowFirstColumn="0" w:lastRowLastColumn="0"/>
               <w:rPr>
                 <w:sz w:val="20"/>
                 <w:szCs w:val="20"/>
               </w:rPr>
-              <w:t>Gestor</w:t>
-            </w:r>
-          </w:p>
-        </w:tc>
-        <w:tc>
-          <w:tcPr>
-            <w:tcW w:w="1953" w:type="dxa"/>
-          </w:tcPr>
-          <w:p>
-            <w:pPr>
-              <w:cnfStyle w:val="000000000000" w:firstRow="0" w:lastRow="0" w:firstColumn="0" w:lastColumn="0" w:oddVBand="0" w:evenVBand="0" w:oddHBand="0" w:evenHBand="0" w:firstRowFirstColumn="0" w:firstRowLastColumn="0" w:lastRowFirstColumn="0" w:lastRowLastColumn="0"/>
+            </w:pPr>
+            <w:r>
               <w:rPr>
                 <w:sz w:val="20"/>
                 <w:szCs w:val="20"/>
               </w:rPr>
-            </w:pPr>
-            <w:r>
-              <w:rPr>
-                <w:sz w:val="20"/>
-                <w:szCs w:val="20"/>
-              </w:rPr>
-              <w:t>Modificar Turista</w:t>
+              <w:t>Consultar Turista</w:t>
             </w:r>
           </w:p>
         </w:tc>
@@ -6960,7 +7074,195 @@
                 <w:sz w:val="20"/>
                 <w:szCs w:val="20"/>
               </w:rPr>
-              <w:t>O objetivo é o gestor poder modificar as informações de contas de turista.</w:t>
+              <w:t xml:space="preserve">O gestor </w:t>
+            </w:r>
+            <w:r>
+              <w:rPr>
+                <w:rFonts w:cs="Calibri"/>
+                <w:sz w:val="20"/>
+                <w:szCs w:val="20"/>
+              </w:rPr>
+              <w:t>pode</w:t>
+            </w:r>
+            <w:r>
+              <w:rPr>
+                <w:rFonts w:cs="Calibri"/>
+                <w:sz w:val="20"/>
+                <w:szCs w:val="20"/>
+              </w:rPr>
+              <w:t xml:space="preserve"> consultar</w:t>
+            </w:r>
+            <w:r>
+              <w:rPr>
+                <w:rFonts w:cs="Calibri"/>
+                <w:sz w:val="20"/>
+                <w:szCs w:val="20"/>
+              </w:rPr>
+              <w:t xml:space="preserve"> os detalhes de um </w:t>
+            </w:r>
+          </w:p>
+        </w:tc>
+      </w:tr>
+      <w:tr>
+        <w:trPr>
+          <w:cnfStyle w:val="000000100000" w:firstRow="0" w:lastRow="0" w:firstColumn="0" w:lastColumn="0" w:oddVBand="0" w:evenVBand="0" w:oddHBand="1" w:evenHBand="0" w:firstRowFirstColumn="0" w:firstRowLastColumn="0" w:lastRowFirstColumn="0" w:lastRowLastColumn="0"/>
+          <w:trHeight w:val="393"/>
+        </w:trPr>
+        <w:tc>
+          <w:tcPr>
+            <w:cnfStyle w:val="001000000000" w:firstRow="0" w:lastRow="0" w:firstColumn="1" w:lastColumn="0" w:oddVBand="0" w:evenVBand="0" w:oddHBand="0" w:evenHBand="0" w:firstRowFirstColumn="0" w:firstRowLastColumn="0" w:lastRowFirstColumn="0" w:lastRowLastColumn="0"/>
+            <w:tcW w:w="1188" w:type="dxa"/>
+            <w:vMerge/>
+          </w:tcPr>
+          <w:p>
+            <w:pPr>
+              <w:jc w:val="center"/>
+              <w:rPr>
+                <w:sz w:val="20"/>
+                <w:szCs w:val="20"/>
+              </w:rPr>
+            </w:pPr>
+          </w:p>
+        </w:tc>
+        <w:tc>
+          <w:tcPr>
+            <w:tcW w:w="1953" w:type="dxa"/>
+          </w:tcPr>
+          <w:p>
+            <w:pPr>
+              <w:cnfStyle w:val="000000100000" w:firstRow="0" w:lastRow="0" w:firstColumn="0" w:lastColumn="0" w:oddVBand="0" w:evenVBand="0" w:oddHBand="1" w:evenHBand="0" w:firstRowFirstColumn="0" w:firstRowLastColumn="0" w:lastRowFirstColumn="0" w:lastRowLastColumn="0"/>
+              <w:rPr>
+                <w:sz w:val="20"/>
+                <w:szCs w:val="20"/>
+              </w:rPr>
+            </w:pPr>
+            <w:r>
+              <w:rPr>
+                <w:sz w:val="20"/>
+                <w:szCs w:val="20"/>
+              </w:rPr>
+              <w:t>Criar Comentário</w:t>
+            </w:r>
+          </w:p>
+        </w:tc>
+        <w:tc>
+          <w:tcPr>
+            <w:tcW w:w="5336" w:type="dxa"/>
+          </w:tcPr>
+          <w:p>
+            <w:pPr>
+              <w:cnfStyle w:val="000000100000" w:firstRow="0" w:lastRow="0" w:firstColumn="0" w:lastColumn="0" w:oddVBand="0" w:evenVBand="0" w:oddHBand="1" w:evenHBand="0" w:firstRowFirstColumn="0" w:firstRowLastColumn="0" w:lastRowFirstColumn="0" w:lastRowLastColumn="0"/>
+              <w:rPr>
+                <w:rFonts w:cs="Calibri"/>
+                <w:sz w:val="20"/>
+                <w:szCs w:val="20"/>
+              </w:rPr>
+            </w:pPr>
+            <w:r>
+              <w:rPr>
+                <w:rFonts w:cs="Calibri"/>
+                <w:sz w:val="20"/>
+                <w:szCs w:val="20"/>
+              </w:rPr>
+              <w:t xml:space="preserve">O gestor pode criar </w:t>
+            </w:r>
+            <w:r>
+              <w:rPr>
+                <w:rFonts w:cs="Calibri"/>
+                <w:sz w:val="20"/>
+                <w:szCs w:val="20"/>
+              </w:rPr>
+              <w:t>comentários</w:t>
+            </w:r>
+          </w:p>
+        </w:tc>
+      </w:tr>
+      <w:tr>
+        <w:trPr>
+          <w:trHeight w:val="370"/>
+        </w:trPr>
+        <w:tc>
+          <w:tcPr>
+            <w:cnfStyle w:val="001000000000" w:firstRow="0" w:lastRow="0" w:firstColumn="1" w:lastColumn="0" w:oddVBand="0" w:evenVBand="0" w:oddHBand="0" w:evenHBand="0" w:firstRowFirstColumn="0" w:firstRowLastColumn="0" w:lastRowFirstColumn="0" w:lastRowLastColumn="0"/>
+            <w:tcW w:w="1188" w:type="dxa"/>
+            <w:vMerge/>
+          </w:tcPr>
+          <w:p>
+            <w:pPr>
+              <w:jc w:val="center"/>
+              <w:rPr>
+                <w:sz w:val="20"/>
+                <w:szCs w:val="20"/>
+              </w:rPr>
+            </w:pPr>
+          </w:p>
+        </w:tc>
+        <w:tc>
+          <w:tcPr>
+            <w:tcW w:w="1953" w:type="dxa"/>
+          </w:tcPr>
+          <w:p>
+            <w:pPr>
+              <w:cnfStyle w:val="000000000000" w:firstRow="0" w:lastRow="0" w:firstColumn="0" w:lastColumn="0" w:oddVBand="0" w:evenVBand="0" w:oddHBand="0" w:evenHBand="0" w:firstRowFirstColumn="0" w:firstRowLastColumn="0" w:lastRowFirstColumn="0" w:lastRowLastColumn="0"/>
+              <w:rPr>
+                <w:sz w:val="20"/>
+                <w:szCs w:val="20"/>
+              </w:rPr>
+            </w:pPr>
+            <w:r>
+              <w:rPr>
+                <w:sz w:val="20"/>
+                <w:szCs w:val="20"/>
+              </w:rPr>
+              <w:t>Apagar Comentário</w:t>
+            </w:r>
+          </w:p>
+        </w:tc>
+        <w:tc>
+          <w:tcPr>
+            <w:tcW w:w="5336" w:type="dxa"/>
+          </w:tcPr>
+          <w:p>
+            <w:pPr>
+              <w:cnfStyle w:val="000000000000" w:firstRow="0" w:lastRow="0" w:firstColumn="0" w:lastColumn="0" w:oddVBand="0" w:evenVBand="0" w:oddHBand="0" w:evenHBand="0" w:firstRowFirstColumn="0" w:firstRowLastColumn="0" w:lastRowFirstColumn="0" w:lastRowLastColumn="0"/>
+              <w:rPr>
+                <w:rFonts w:cs="Calibri"/>
+                <w:sz w:val="20"/>
+                <w:szCs w:val="20"/>
+                <w:u w:val="single"/>
+              </w:rPr>
+            </w:pPr>
+            <w:r>
+              <w:rPr>
+                <w:rFonts w:cs="Calibri"/>
+                <w:sz w:val="20"/>
+                <w:szCs w:val="20"/>
+              </w:rPr>
+              <w:t xml:space="preserve">O gestor pode eliminar </w:t>
+            </w:r>
+            <w:r>
+              <w:rPr>
+                <w:rFonts w:cs="Calibri"/>
+                <w:sz w:val="20"/>
+                <w:szCs w:val="20"/>
+              </w:rPr>
+              <w:t>c</w:t>
+            </w:r>
+            <w:r>
+              <w:rPr>
+                <w:rFonts w:cs="Calibri"/>
+                <w:sz w:val="20"/>
+                <w:szCs w:val="20"/>
+              </w:rPr>
+              <w:t>omentário</w:t>
+            </w:r>
+            <w:r>
+              <w:rPr>
+                <w:rFonts w:cs="Calibri"/>
+                <w:sz w:val="20"/>
+                <w:szCs w:val="20"/>
+              </w:rPr>
+              <w:t>s</w:t>
             </w:r>
           </w:p>
         </w:tc>
@@ -7003,7 +7305,7 @@
                 <w:sz w:val="20"/>
                 <w:szCs w:val="20"/>
               </w:rPr>
-              <w:t>Inativar Turista</w:t>
+              <w:t>Consultar Newsletter</w:t>
             </w:r>
           </w:p>
         </w:tc>
@@ -7026,204 +7328,23 @@
                 <w:sz w:val="20"/>
                 <w:szCs w:val="20"/>
               </w:rPr>
-              <w:t>O objetivo é o gestor poder inativar uma conta de turista.</w:t>
-            </w:r>
-          </w:p>
-        </w:tc>
-      </w:tr>
-      <w:tr>
-        <w:trPr>
-          <w:trHeight w:val="370"/>
-        </w:trPr>
-        <w:tc>
-          <w:tcPr>
-            <w:cnfStyle w:val="001000000000" w:firstRow="0" w:lastRow="0" w:firstColumn="1" w:lastColumn="0" w:oddVBand="0" w:evenVBand="0" w:oddHBand="0" w:evenHBand="0" w:firstRowFirstColumn="0" w:firstRowLastColumn="0" w:lastRowFirstColumn="0" w:lastRowLastColumn="0"/>
-            <w:tcW w:w="1188" w:type="dxa"/>
-            <w:vMerge/>
-          </w:tcPr>
-          <w:p>
-            <w:pPr>
-              <w:jc w:val="center"/>
-              <w:rPr>
-                <w:sz w:val="20"/>
-                <w:szCs w:val="20"/>
-              </w:rPr>
-            </w:pPr>
-          </w:p>
-        </w:tc>
-        <w:tc>
-          <w:tcPr>
-            <w:tcW w:w="1953" w:type="dxa"/>
-          </w:tcPr>
-          <w:p>
-            <w:pPr>
-              <w:cnfStyle w:val="000000000000" w:firstRow="0" w:lastRow="0" w:firstColumn="0" w:lastColumn="0" w:oddVBand="0" w:evenVBand="0" w:oddHBand="0" w:evenHBand="0" w:firstRowFirstColumn="0" w:firstRowLastColumn="0" w:lastRowFirstColumn="0" w:lastRowLastColumn="0"/>
-              <w:rPr>
-                <w:sz w:val="20"/>
-                <w:szCs w:val="20"/>
-              </w:rPr>
-            </w:pPr>
-            <w:r>
-              <w:rPr>
-                <w:sz w:val="20"/>
-                <w:szCs w:val="20"/>
-              </w:rPr>
-              <w:t>Consultar Turista</w:t>
-            </w:r>
-          </w:p>
-        </w:tc>
-        <w:tc>
-          <w:tcPr>
-            <w:tcW w:w="5336" w:type="dxa"/>
-          </w:tcPr>
-          <w:p>
-            <w:pPr>
-              <w:cnfStyle w:val="000000000000" w:firstRow="0" w:lastRow="0" w:firstColumn="0" w:lastColumn="0" w:oddVBand="0" w:evenVBand="0" w:oddHBand="0" w:evenHBand="0" w:firstRowFirstColumn="0" w:firstRowLastColumn="0" w:lastRowFirstColumn="0" w:lastRowLastColumn="0"/>
+              <w:t xml:space="preserve">O gestor pode consultar todas </w:t>
+            </w:r>
+            <w:r>
               <w:rPr>
                 <w:rFonts w:cs="Calibri"/>
                 <w:sz w:val="20"/>
                 <w:szCs w:val="20"/>
               </w:rPr>
-            </w:pPr>
+              <w:t>os</w:t>
+            </w:r>
             <w:r>
               <w:rPr>
                 <w:rFonts w:cs="Calibri"/>
                 <w:sz w:val="20"/>
                 <w:szCs w:val="20"/>
               </w:rPr>
-              <w:t>O objetivo é o gestor conseguir consultar uma conta turista.</w:t>
-            </w:r>
-          </w:p>
-        </w:tc>
-      </w:tr>
-      <w:tr>
-        <w:trPr>
-          <w:cnfStyle w:val="000000100000" w:firstRow="0" w:lastRow="0" w:firstColumn="0" w:lastColumn="0" w:oddVBand="0" w:evenVBand="0" w:oddHBand="1" w:evenHBand="0" w:firstRowFirstColumn="0" w:firstRowLastColumn="0" w:lastRowFirstColumn="0" w:lastRowLastColumn="0"/>
-          <w:trHeight w:val="393"/>
-        </w:trPr>
-        <w:tc>
-          <w:tcPr>
-            <w:cnfStyle w:val="001000000000" w:firstRow="0" w:lastRow="0" w:firstColumn="1" w:lastColumn="0" w:oddVBand="0" w:evenVBand="0" w:oddHBand="0" w:evenHBand="0" w:firstRowFirstColumn="0" w:firstRowLastColumn="0" w:lastRowFirstColumn="0" w:lastRowLastColumn="0"/>
-            <w:tcW w:w="1188" w:type="dxa"/>
-            <w:vMerge/>
-          </w:tcPr>
-          <w:p>
-            <w:pPr>
-              <w:jc w:val="center"/>
-              <w:rPr>
-                <w:sz w:val="20"/>
-                <w:szCs w:val="20"/>
-              </w:rPr>
-            </w:pPr>
-          </w:p>
-        </w:tc>
-        <w:tc>
-          <w:tcPr>
-            <w:tcW w:w="1953" w:type="dxa"/>
-          </w:tcPr>
-          <w:p>
-            <w:pPr>
-              <w:cnfStyle w:val="000000100000" w:firstRow="0" w:lastRow="0" w:firstColumn="0" w:lastColumn="0" w:oddVBand="0" w:evenVBand="0" w:oddHBand="1" w:evenHBand="0" w:firstRowFirstColumn="0" w:firstRowLastColumn="0" w:lastRowFirstColumn="0" w:lastRowLastColumn="0"/>
-              <w:rPr>
-                <w:sz w:val="20"/>
-                <w:szCs w:val="20"/>
-              </w:rPr>
-            </w:pPr>
-            <w:r>
-              <w:rPr>
-                <w:sz w:val="20"/>
-                <w:szCs w:val="20"/>
-              </w:rPr>
-              <w:t>Criar Comentário</w:t>
-            </w:r>
-          </w:p>
-        </w:tc>
-        <w:tc>
-          <w:tcPr>
-            <w:tcW w:w="5336" w:type="dxa"/>
-          </w:tcPr>
-          <w:p>
-            <w:pPr>
-              <w:cnfStyle w:val="000000100000" w:firstRow="0" w:lastRow="0" w:firstColumn="0" w:lastColumn="0" w:oddVBand="0" w:evenVBand="0" w:oddHBand="1" w:evenHBand="0" w:firstRowFirstColumn="0" w:firstRowLastColumn="0" w:lastRowFirstColumn="0" w:lastRowLastColumn="0"/>
-              <w:rPr>
-                <w:rFonts w:cs="Calibri"/>
-                <w:sz w:val="20"/>
-                <w:szCs w:val="20"/>
-              </w:rPr>
-            </w:pPr>
-            <w:r>
-              <w:rPr>
-                <w:rFonts w:cs="Calibri"/>
-                <w:sz w:val="20"/>
-                <w:szCs w:val="20"/>
-              </w:rPr>
-              <w:t>O objetivo é o gestor poder criar um comentário.</w:t>
-            </w:r>
-          </w:p>
-        </w:tc>
-      </w:tr>
-      <w:tr>
-        <w:trPr>
-          <w:trHeight w:val="370"/>
-        </w:trPr>
-        <w:tc>
-          <w:tcPr>
-            <w:cnfStyle w:val="001000000000" w:firstRow="0" w:lastRow="0" w:firstColumn="1" w:lastColumn="0" w:oddVBand="0" w:evenVBand="0" w:oddHBand="0" w:evenHBand="0" w:firstRowFirstColumn="0" w:firstRowLastColumn="0" w:lastRowFirstColumn="0" w:lastRowLastColumn="0"/>
-            <w:tcW w:w="1188" w:type="dxa"/>
-            <w:vMerge/>
-          </w:tcPr>
-          <w:p>
-            <w:pPr>
-              <w:jc w:val="center"/>
-              <w:rPr>
-                <w:sz w:val="20"/>
-                <w:szCs w:val="20"/>
-              </w:rPr>
-            </w:pPr>
-          </w:p>
-        </w:tc>
-        <w:tc>
-          <w:tcPr>
-            <w:tcW w:w="1953" w:type="dxa"/>
-          </w:tcPr>
-          <w:p>
-            <w:pPr>
-              <w:cnfStyle w:val="000000000000" w:firstRow="0" w:lastRow="0" w:firstColumn="0" w:lastColumn="0" w:oddVBand="0" w:evenVBand="0" w:oddHBand="0" w:evenHBand="0" w:firstRowFirstColumn="0" w:firstRowLastColumn="0" w:lastRowFirstColumn="0" w:lastRowLastColumn="0"/>
-              <w:rPr>
-                <w:sz w:val="20"/>
-                <w:szCs w:val="20"/>
-              </w:rPr>
-            </w:pPr>
-            <w:r>
-              <w:rPr>
-                <w:sz w:val="20"/>
-                <w:szCs w:val="20"/>
-              </w:rPr>
-              <w:t>Apagar Comentário</w:t>
-            </w:r>
-          </w:p>
-        </w:tc>
-        <w:tc>
-          <w:tcPr>
-            <w:tcW w:w="5336" w:type="dxa"/>
-          </w:tcPr>
-          <w:p>
-            <w:pPr>
-              <w:cnfStyle w:val="000000000000" w:firstRow="0" w:lastRow="0" w:firstColumn="0" w:lastColumn="0" w:oddVBand="0" w:evenVBand="0" w:oddHBand="0" w:evenHBand="0" w:firstRowFirstColumn="0" w:firstRowLastColumn="0" w:lastRowFirstColumn="0" w:lastRowLastColumn="0"/>
-              <w:rPr>
-                <w:rFonts w:cs="Calibri"/>
-                <w:sz w:val="20"/>
-                <w:szCs w:val="20"/>
-                <w:u w:val="single"/>
-              </w:rPr>
-            </w:pPr>
-            <w:r>
-              <w:rPr>
-                <w:rFonts w:cs="Calibri"/>
-                <w:sz w:val="20"/>
-                <w:szCs w:val="20"/>
-              </w:rPr>
-              <w:t>O objetivo é o gestor poder eliminar Comentário.</w:t>
+              <w:t xml:space="preserve"> newsletters existentes</w:t>
             </w:r>
           </w:p>
         </w:tc>
@@ -8375,11 +8496,20 @@
         <w:jc w:val="both"/>
       </w:pPr>
       <w:r>
+        <w:rPr>
+          <w:b/>
+        </w:rPr>
         <w:t>Nome</w:t>
       </w:r>
       <w:proofErr w:type="gramStart"/>
       <w:r>
-        <w:t>: Registar</w:t>
+        <w:rPr>
+          <w:b/>
+        </w:rPr>
+        <w:t>:</w:t>
+      </w:r>
+      <w:r>
+        <w:t xml:space="preserve"> Registar</w:t>
       </w:r>
       <w:proofErr w:type="gramEnd"/>
       <w:r>
@@ -8391,7 +8521,13 @@
         <w:jc w:val="both"/>
       </w:pPr>
       <w:r>
-        <w:t>Descrição: O objetivo é o turista(utilizador) conseguir se registar.</w:t>
+        <w:rPr>
+          <w:b/>
+        </w:rPr>
+        <w:t>Descrição:</w:t>
+      </w:r>
+      <w:r>
+        <w:t xml:space="preserve"> O objetivo é o turista(utilizador) conseguir se registar.</w:t>
       </w:r>
     </w:p>
     <w:p>
@@ -8399,14 +8535,26 @@
         <w:jc w:val="both"/>
       </w:pPr>
       <w:r>
-        <w:t>Pré-Condições: O sistema estar operacional.</w:t>
+        <w:rPr>
+          <w:b/>
+        </w:rPr>
+        <w:t>Pré-Condições:</w:t>
+      </w:r>
+      <w:r>
+        <w:t xml:space="preserve"> O sistema estar operacional.</w:t>
       </w:r>
     </w:p>
     <w:p>
       <w:pPr>
         <w:jc w:val="both"/>
-      </w:pPr>
-      <w:r>
+        <w:rPr>
+          <w:b/>
+        </w:rPr>
+      </w:pPr>
+      <w:r>
+        <w:rPr>
+          <w:b/>
+        </w:rPr>
         <w:t>Caminho Principal:</w:t>
       </w:r>
     </w:p>
@@ -8474,8 +8622,14 @@
     <w:p>
       <w:pPr>
         <w:jc w:val="both"/>
-      </w:pPr>
-      <w:r>
+        <w:rPr>
+          <w:b/>
+        </w:rPr>
+      </w:pPr>
+      <w:r>
+        <w:rPr>
+          <w:b/>
+        </w:rPr>
         <w:t>Caminho alternativo:</w:t>
       </w:r>
     </w:p>
@@ -8645,32 +8799,22 @@
     <w:p>
       <w:pPr>
         <w:jc w:val="both"/>
-      </w:pPr>
+        <w:rPr>
+          <w:b/>
+        </w:rPr>
+      </w:pPr>
+      <w:r>
+        <w:rPr>
+          <w:b/>
+        </w:rPr>
+        <w:t xml:space="preserve">Suplementos ou adornos: </w:t>
+      </w:r>
     </w:p>
     <w:p>
       <w:pPr>
         <w:jc w:val="both"/>
       </w:pPr>
-    </w:p>
-    <w:p>
-      <w:pPr>
-        <w:jc w:val="both"/>
-      </w:pPr>
-    </w:p>
-    <w:p>
-      <w:pPr>
-        <w:jc w:val="both"/>
-      </w:pPr>
-      <w:r>
-        <w:t xml:space="preserve">Suplementos ou adornos: </w:t>
-      </w:r>
-    </w:p>
-    <w:p>
-      <w:pPr>
-        <w:jc w:val="both"/>
-      </w:pPr>
-      <w:r>
-        <w:lastRenderedPageBreak/>
+      <w:r>
         <w:tab/>
         <w:t xml:space="preserve">  Testar se o sistema permite criar utilizador sem os campos obrigatórios estarem todos preenchidos ou com os formatos de cada campo incorretos.</w:t>
       </w:r>
@@ -8682,8 +8826,6 @@
       <w:r>
         <w:t>Pós-Condições: O turista ao clicar no botão guardar e o sistema guardar os dados, envia via email a password de login ao utilizador.</w:t>
       </w:r>
-    </w:p>
-    <w:p>
       <w:r>
         <w:br w:type="page"/>
       </w:r>
@@ -8733,7 +8875,15 @@
       </w:r>
     </w:p>
     <w:p>
-      <w:r>
+      <w:pPr>
+        <w:rPr>
+          <w:b/>
+        </w:rPr>
+      </w:pPr>
+      <w:r>
+        <w:rPr>
+          <w:b/>
+        </w:rPr>
         <w:t>Caminho Principal:</w:t>
       </w:r>
     </w:p>
@@ -8834,7 +8984,15 @@
       </w:r>
     </w:p>
     <w:p>
-      <w:r>
+      <w:pPr>
+        <w:rPr>
+          <w:b/>
+        </w:rPr>
+      </w:pPr>
+      <w:r>
+        <w:rPr>
+          <w:b/>
+        </w:rPr>
         <w:t>Caminho Alternativo:</w:t>
       </w:r>
     </w:p>
@@ -8846,9 +9004,16 @@
         <w:t xml:space="preserve">6.a   as alterações efetuadas não são permitidas </w:t>
       </w:r>
     </w:p>
-    <w:p/>
-    <w:p>
-      <w:r>
+    <w:p>
+      <w:pPr>
+        <w:rPr>
+          <w:b/>
+        </w:rPr>
+      </w:pPr>
+      <w:r>
+        <w:rPr>
+          <w:b/>
+        </w:rPr>
         <w:t xml:space="preserve">Suplementos ou Adornos: </w:t>
       </w:r>
     </w:p>
@@ -8867,16 +9032,6 @@
       <w:r>
         <w:t>8. Apresenta uma mensagem de sucesso na atualização do utilizador</w:t>
       </w:r>
-    </w:p>
-    <w:p>
-      <w:pPr>
-        <w:ind w:left="1068"/>
-      </w:pPr>
-    </w:p>
-    <w:p>
-      <w:pPr>
-        <w:ind w:left="1068"/>
-      </w:pPr>
     </w:p>
     <w:p>
       <w:pPr>
@@ -9010,7 +9165,7 @@
         <w:t>Caminho Alternativo:</w:t>
       </w:r>
       <w:r>
-        <w:t xml:space="preserve"> -</w:t>
+        <w:t xml:space="preserve"> </w:t>
       </w:r>
     </w:p>
     <w:p>
@@ -9056,21 +9211,47 @@
     </w:p>
     <w:p>
       <w:r>
-        <w:t>Nome: Desativar Comentário</w:t>
-      </w:r>
-    </w:p>
-    <w:p>
-      <w:r>
-        <w:t>Descrição: desativar o perfil do utilizador em caso</w:t>
-      </w:r>
-    </w:p>
-    <w:p>
-      <w:r>
-        <w:t>Pré-Condição: Ter Login válido</w:t>
-      </w:r>
-    </w:p>
-    <w:p>
-      <w:r>
+        <w:rPr>
+          <w:b/>
+        </w:rPr>
+        <w:t xml:space="preserve">Nome: </w:t>
+      </w:r>
+      <w:r>
+        <w:t>Desativar Comentário</w:t>
+      </w:r>
+    </w:p>
+    <w:p>
+      <w:r>
+        <w:rPr>
+          <w:b/>
+        </w:rPr>
+        <w:t>Descrição:</w:t>
+      </w:r>
+      <w:r>
+        <w:t xml:space="preserve"> desativar o perfil do utilizador em caso</w:t>
+      </w:r>
+    </w:p>
+    <w:p>
+      <w:r>
+        <w:rPr>
+          <w:b/>
+        </w:rPr>
+        <w:t>Pré-Condição:</w:t>
+      </w:r>
+      <w:r>
+        <w:t xml:space="preserve"> Ter Login válido</w:t>
+      </w:r>
+    </w:p>
+    <w:p>
+      <w:pPr>
+        <w:rPr>
+          <w:b/>
+        </w:rPr>
+      </w:pPr>
+      <w:r>
+        <w:rPr>
+          <w:b/>
+        </w:rPr>
         <w:t>Caminho Principal:</w:t>
       </w:r>
     </w:p>
@@ -9079,7 +9260,7 @@
         <w:pStyle w:val="PargrafodaLista"/>
         <w:numPr>
           <w:ilvl w:val="0"/>
-          <w:numId w:val="9"/>
+          <w:numId w:val="13"/>
         </w:numPr>
       </w:pPr>
       <w:r>
@@ -9091,7 +9272,7 @@
         <w:pStyle w:val="PargrafodaLista"/>
         <w:numPr>
           <w:ilvl w:val="0"/>
-          <w:numId w:val="9"/>
+          <w:numId w:val="13"/>
         </w:numPr>
       </w:pPr>
       <w:r>
@@ -9103,7 +9284,7 @@
         <w:pStyle w:val="PargrafodaLista"/>
         <w:numPr>
           <w:ilvl w:val="0"/>
-          <w:numId w:val="9"/>
+          <w:numId w:val="13"/>
         </w:numPr>
       </w:pPr>
       <w:r>
@@ -9115,7 +9296,7 @@
         <w:pStyle w:val="PargrafodaLista"/>
         <w:numPr>
           <w:ilvl w:val="0"/>
-          <w:numId w:val="9"/>
+          <w:numId w:val="13"/>
         </w:numPr>
       </w:pPr>
       <w:r>
@@ -9127,7 +9308,7 @@
         <w:pStyle w:val="PargrafodaLista"/>
         <w:numPr>
           <w:ilvl w:val="0"/>
-          <w:numId w:val="9"/>
+          <w:numId w:val="13"/>
         </w:numPr>
       </w:pPr>
       <w:r>
@@ -9139,7 +9320,7 @@
         <w:pStyle w:val="PargrafodaLista"/>
         <w:numPr>
           <w:ilvl w:val="0"/>
-          <w:numId w:val="9"/>
+          <w:numId w:val="13"/>
         </w:numPr>
       </w:pPr>
       <w:r>
@@ -9151,7 +9332,7 @@
         <w:pStyle w:val="PargrafodaLista"/>
         <w:numPr>
           <w:ilvl w:val="0"/>
-          <w:numId w:val="9"/>
+          <w:numId w:val="13"/>
         </w:numPr>
       </w:pPr>
       <w:r>
@@ -9160,14 +9341,15 @@
     </w:p>
     <w:p>
       <w:pPr>
-        <w:pStyle w:val="PargrafodaLista"/>
-        <w:ind w:left="1425"/>
-      </w:pPr>
-    </w:p>
-    <w:p/>
-    <w:p>
-      <w:r>
-        <w:t xml:space="preserve">Caminho Alternativo: - </w:t>
+        <w:rPr>
+          <w:b/>
+        </w:rPr>
+      </w:pPr>
+      <w:r>
+        <w:rPr>
+          <w:b/>
+        </w:rPr>
+        <w:t xml:space="preserve">Caminho Alternativo: </w:t>
       </w:r>
     </w:p>
     <w:p>
@@ -9184,17 +9366,14 @@
     </w:p>
     <w:p>
       <w:pPr>
-        <w:pStyle w:val="PargrafodaLista"/>
-        <w:ind w:left="1425"/>
-      </w:pPr>
-    </w:p>
-    <w:p>
-      <w:pPr>
-        <w:ind w:left="1068"/>
-      </w:pPr>
-    </w:p>
-    <w:p>
-      <w:r>
+        <w:rPr>
+          <w:b/>
+        </w:rPr>
+      </w:pPr>
+      <w:r>
+        <w:rPr>
+          <w:b/>
+        </w:rPr>
         <w:t>Pós – Condição:</w:t>
       </w:r>
     </w:p>
@@ -9228,11 +9407,20 @@
     </w:p>
     <w:p>
       <w:r>
+        <w:rPr>
+          <w:b/>
+        </w:rPr>
         <w:t>Nome</w:t>
       </w:r>
       <w:proofErr w:type="gramStart"/>
       <w:r>
-        <w:t>: Enviar</w:t>
+        <w:rPr>
+          <w:b/>
+        </w:rPr>
+        <w:t>:</w:t>
+      </w:r>
+      <w:r>
+        <w:t xml:space="preserve"> Enviar</w:t>
       </w:r>
       <w:proofErr w:type="gramEnd"/>
       <w:r>
@@ -9241,11 +9429,20 @@
     </w:p>
     <w:p>
       <w:r>
-        <w:t>Descrição: O objetivo é enviar newsletter automaticamente aos utilizadores</w:t>
-      </w:r>
-    </w:p>
-    <w:p>
-      <w:r>
+        <w:rPr>
+          <w:b/>
+        </w:rPr>
+        <w:t>Descrição:</w:t>
+      </w:r>
+      <w:r>
+        <w:t xml:space="preserve"> O objetivo é enviar newsletter automaticamente aos utilizadores</w:t>
+      </w:r>
+    </w:p>
+    <w:p>
+      <w:r>
+        <w:rPr>
+          <w:b/>
+        </w:rPr>
         <w:t>Pré-Condições:</w:t>
       </w:r>
       <w:r>
@@ -9254,7 +9451,15 @@
       </w:r>
     </w:p>
     <w:p>
-      <w:r>
+      <w:pPr>
+        <w:rPr>
+          <w:b/>
+        </w:rPr>
+      </w:pPr>
+      <w:r>
+        <w:rPr>
+          <w:b/>
+        </w:rPr>
         <w:t>Caminho Principal:</w:t>
       </w:r>
     </w:p>
@@ -9283,7 +9488,15 @@
       </w:r>
     </w:p>
     <w:p>
-      <w:r>
+      <w:pPr>
+        <w:rPr>
+          <w:b/>
+        </w:rPr>
+      </w:pPr>
+      <w:r>
+        <w:rPr>
+          <w:b/>
+        </w:rPr>
         <w:t>Caminhos alternativos:</w:t>
       </w:r>
     </w:p>
@@ -9314,7 +9527,15 @@
       </w:r>
     </w:p>
     <w:p>
-      <w:r>
+      <w:pPr>
+        <w:rPr>
+          <w:b/>
+        </w:rPr>
+      </w:pPr>
+      <w:r>
+        <w:rPr>
+          <w:b/>
+        </w:rPr>
         <w:t>Suplementos ou adornos:</w:t>
       </w:r>
     </w:p>
@@ -9333,7 +9554,15 @@
       </w:r>
     </w:p>
     <w:p>
-      <w:r>
+      <w:pPr>
+        <w:rPr>
+          <w:b/>
+        </w:rPr>
+      </w:pPr>
+      <w:r>
+        <w:rPr>
+          <w:b/>
+        </w:rPr>
         <w:t>Pós-Condições:</w:t>
       </w:r>
     </w:p>
@@ -9362,166 +9591,229 @@
     </w:p>
     <w:p>
       <w:r>
-        <w:t xml:space="preserve">Ator: </w:t>
-      </w:r>
-    </w:p>
-    <w:p>
-      <w:r>
+        <w:rPr>
+          <w:b/>
+        </w:rPr>
+        <w:t>Ator:</w:t>
+      </w:r>
+      <w:r>
+        <w:t xml:space="preserve"> Utilizador</w:t>
+      </w:r>
+    </w:p>
+    <w:p>
+      <w:r>
+        <w:rPr>
+          <w:b/>
+        </w:rPr>
+        <w:t>Nome</w:t>
+      </w:r>
+      <w:proofErr w:type="gramStart"/>
+      <w:r>
+        <w:rPr>
+          <w:b/>
+        </w:rPr>
+        <w:t>:</w:t>
+      </w:r>
+      <w:r>
+        <w:t xml:space="preserve"> </w:t>
+      </w:r>
+      <w:r>
+        <w:t>Mostrar</w:t>
+      </w:r>
+      <w:proofErr w:type="gramEnd"/>
+      <w:r>
+        <w:t xml:space="preserve"> newsletter</w:t>
+      </w:r>
+    </w:p>
+    <w:p>
+      <w:r>
+        <w:t>Descrição:</w:t>
+      </w:r>
+      <w:r>
+        <w:t xml:space="preserve"> </w:t>
+      </w:r>
+      <w:r>
+        <w:t>O objetivo é o utilizador consultar newsletter</w:t>
+      </w:r>
+    </w:p>
+    <w:p>
+      <w:pPr>
+        <w:rPr>
+          <w:b/>
+        </w:rPr>
+      </w:pPr>
+      <w:r>
+        <w:rPr>
+          <w:b/>
+        </w:rPr>
+        <w:t>Pré-Condições:</w:t>
+      </w:r>
+    </w:p>
+    <w:p>
+      <w:pPr>
+        <w:rPr>
+          <w:b/>
+        </w:rPr>
+      </w:pPr>
+      <w:r>
+        <w:rPr>
+          <w:b/>
+        </w:rPr>
+        <w:t>Caminho Principal:</w:t>
+      </w:r>
+    </w:p>
+    <w:p>
+      <w:pPr>
+        <w:pStyle w:val="PargrafodaLista"/>
+        <w:numPr>
+          <w:ilvl w:val="0"/>
+          <w:numId w:val="14"/>
+        </w:numPr>
+      </w:pPr>
+      <w:r>
+        <w:t>O turista clica em "Newsletter";</w:t>
+      </w:r>
+    </w:p>
+    <w:p>
+      <w:pPr>
+        <w:pStyle w:val="PargrafodaLista"/>
+        <w:numPr>
+          <w:ilvl w:val="0"/>
+          <w:numId w:val="14"/>
+        </w:numPr>
+      </w:pPr>
+      <w:r>
+        <w:t>O sistema mostra todo o conteúdo do newsletter, constituído pelo seguinte formato, respetivamente:</w:t>
+      </w:r>
+    </w:p>
+    <w:p>
+      <w:pPr>
+        <w:ind w:left="402" w:firstLine="708"/>
+      </w:pPr>
+      <w:r>
+        <w:t>Data, Foto, Comentários (entre 3 a 6), novos trilhos, estados);</w:t>
+      </w:r>
+    </w:p>
+    <w:p>
+      <w:pPr>
+        <w:pStyle w:val="PargrafodaLista"/>
+        <w:numPr>
+          <w:ilvl w:val="0"/>
+          <w:numId w:val="14"/>
+        </w:numPr>
+      </w:pPr>
+      <w:r>
+        <w:t>O turista escolhe a newsletter que pretende visualizar;</w:t>
+      </w:r>
+    </w:p>
+    <w:p>
+      <w:pPr>
+        <w:pStyle w:val="PargrafodaLista"/>
+        <w:numPr>
+          <w:ilvl w:val="0"/>
+          <w:numId w:val="14"/>
+        </w:numPr>
+      </w:pPr>
+      <w:r>
+        <w:t>O sistema mostra todo o conteúdo da newsletter;</w:t>
+      </w:r>
+    </w:p>
+    <w:p>
+      <w:pPr>
+        <w:rPr>
+          <w:b/>
+        </w:rPr>
+      </w:pPr>
+      <w:r>
+        <w:rPr>
+          <w:b/>
+        </w:rPr>
+        <w:t>Caminhos alternativos:</w:t>
+      </w:r>
+      <w:r>
+        <w:rPr>
+          <w:b/>
+        </w:rPr>
         <w:tab/>
-        <w:t>-Utilizador</w:t>
-      </w:r>
-    </w:p>
-    <w:p>
-      <w:r>
-        <w:t>Nome:</w:t>
       </w:r>
     </w:p>
     <w:p>
       <w:r>
         <w:tab/>
-        <w:t xml:space="preserve"> -Mostrar newsletter</w:t>
-      </w:r>
-    </w:p>
-    <w:p/>
-    <w:p>
-      <w:r>
-        <w:t>Descrição:</w:t>
+        <w:t>2.a</w:t>
+      </w:r>
+      <w:proofErr w:type="gramStart"/>
+      <w:r>
+        <w:t>)</w:t>
+      </w:r>
+      <w:r>
+        <w:t xml:space="preserve"> </w:t>
+      </w:r>
+      <w:r>
+        <w:t>Caso</w:t>
+      </w:r>
+      <w:proofErr w:type="gramEnd"/>
+      <w:r>
+        <w:t xml:space="preserve"> não existam novos trilhos, serão mostrados 6 comentários com avaliação = 5;</w:t>
       </w:r>
     </w:p>
     <w:p>
       <w:r>
         <w:tab/>
+        <w:t>2.b</w:t>
+      </w:r>
+      <w:proofErr w:type="gramStart"/>
+      <w:r>
+        <w:t>)</w:t>
+      </w:r>
+      <w:r>
+        <w:t xml:space="preserve"> </w:t>
+      </w:r>
+      <w:r>
+        <w:t>Caso</w:t>
+      </w:r>
+      <w:proofErr w:type="gramEnd"/>
+      <w:r>
+        <w:t xml:space="preserve"> exista novo trilho com data de criação &lt; 1 mês, irá estar presente na newsletter;</w:t>
       </w:r>
     </w:p>
     <w:p>
       <w:r>
         <w:tab/>
-        <w:t xml:space="preserve"> -O objetivo é o utilizador consultar newsletter</w:t>
-      </w:r>
-    </w:p>
-    <w:p/>
-    <w:p>
-      <w:r>
-        <w:t>Pré-Condições:</w:t>
-      </w:r>
+        <w:t>2.b</w:t>
+      </w:r>
+      <w:proofErr w:type="gramStart"/>
+      <w:r>
+        <w:t>)</w:t>
+      </w:r>
+      <w:r>
+        <w:t xml:space="preserve"> </w:t>
+      </w:r>
+      <w:r>
+        <w:t>Caso</w:t>
+      </w:r>
+      <w:proofErr w:type="gramEnd"/>
+      <w:r>
+        <w:t xml:space="preserve"> exista novo trilho, serão mostrados apenas 3 comentários com avaliação =5;</w:t>
+      </w:r>
+    </w:p>
+    <w:p>
       <w:r>
         <w:tab/>
-      </w:r>
-    </w:p>
-    <w:p>
-      <w:r>
-        <w:tab/>
+        <w:t>2.c)</w:t>
+      </w:r>
+      <w:r>
         <w:t xml:space="preserve"> </w:t>
       </w:r>
-    </w:p>
-    <w:p/>
-    <w:p>
-      <w:r>
-        <w:t>Caminho Principal:</w:t>
-      </w:r>
-    </w:p>
-    <w:p/>
-    <w:p>
-      <w:r>
-        <w:tab/>
-        <w:t xml:space="preserve"> 1-O turista clica em "Newsletter";</w:t>
-      </w:r>
-    </w:p>
-    <w:p>
-      <w:r>
-        <w:tab/>
-        <w:t xml:space="preserve"> 2-O sistema mostra todo o conteúdo do newsletter, constituído pelo seguinte formato, respetivamente:</w:t>
-      </w:r>
-    </w:p>
-    <w:p>
-      <w:r>
-        <w:t>Data, Foto, Comentários (entre 3 a 6), novos trilhos, estados);</w:t>
-      </w:r>
-    </w:p>
-    <w:p>
-      <w:r>
-        <w:tab/>
-        <w:t xml:space="preserve"> 3-O turista escolhe a newsletter que pretende visualizar;</w:t>
-      </w:r>
-    </w:p>
-    <w:p>
-      <w:r>
-        <w:tab/>
-        <w:t xml:space="preserve"> 4-O sistema mostra todo o conteúdo da newsletter;</w:t>
-      </w:r>
-    </w:p>
-    <w:p/>
-    <w:p/>
-    <w:p>
-      <w:r>
-        <w:t>Caminhos alternativos:</w:t>
-      </w:r>
-    </w:p>
-    <w:p/>
-    <w:p>
-      <w:r>
-        <w:tab/>
-      </w:r>
-    </w:p>
-    <w:p>
-      <w:r>
-        <w:tab/>
-      </w:r>
-      <w:proofErr w:type="gramStart"/>
-      <w:r>
-        <w:t>2.a)Caso</w:t>
-      </w:r>
-      <w:proofErr w:type="gramEnd"/>
-      <w:r>
-        <w:t xml:space="preserve"> não existam novos trilhos, serão mostrados 6 comentários com avaliação = 5;</w:t>
-      </w:r>
-    </w:p>
-    <w:p>
-      <w:r>
-        <w:tab/>
-      </w:r>
-      <w:proofErr w:type="gramStart"/>
-      <w:r>
-        <w:t>2.b)Caso</w:t>
-      </w:r>
-      <w:proofErr w:type="gramEnd"/>
-      <w:r>
-        <w:t xml:space="preserve"> exista novo trilho com data de criação &lt; 1 mês, irá estar presente na newsletter;</w:t>
-      </w:r>
-    </w:p>
-    <w:p>
-      <w:r>
-        <w:tab/>
-      </w:r>
-      <w:proofErr w:type="gramStart"/>
-      <w:r>
-        <w:t>2.b)Caso</w:t>
-      </w:r>
-      <w:proofErr w:type="gramEnd"/>
-      <w:r>
-        <w:t xml:space="preserve"> exista novo trilho, serão mostrados apenas 3 comentários com avaliação =5;</w:t>
-      </w:r>
-    </w:p>
-    <w:p>
-      <w:r>
-        <w:tab/>
-      </w:r>
-      <w:proofErr w:type="gramStart"/>
-      <w:r>
-        <w:t>2.c)Alteração</w:t>
-      </w:r>
-      <w:proofErr w:type="gramEnd"/>
-      <w:r>
-        <w:t xml:space="preserve"> do estado com causa (2 meses) serão sempre mostrados; </w:t>
-      </w:r>
-    </w:p>
-    <w:p/>
+      <w:r>
+        <w:t xml:space="preserve">Alteração do estado com causa (2 meses) serão sempre mostrados; </w:t>
+      </w:r>
+    </w:p>
     <w:p>
       <w:r>
         <w:t>Suplementos ou adornos:</w:t>
       </w:r>
     </w:p>
-    <w:p/>
     <w:p>
       <w:r>
         <w:tab/>
@@ -9532,14 +9824,6 @@
       <w:r>
         <w:tab/>
         <w:t>Testar se todo o conteúdo do newsletter pode ser visualizado;</w:t>
-      </w:r>
-    </w:p>
-    <w:p>
-      <w:r>
-        <w:tab/>
-      </w:r>
-      <w:r>
-        <w:tab/>
       </w:r>
     </w:p>
     <w:p>
@@ -9563,6 +9847,7 @@
     <w:p>
       <w:pPr>
         <w:pStyle w:val="Ttulo"/>
+        <w:outlineLvl w:val="0"/>
         <w:rPr>
           <w:color w:val="4472C4" w:themeColor="accent1"/>
         </w:rPr>
@@ -10432,13 +10717,13 @@
         </w:rPr>
         <w:lastRenderedPageBreak/>
         <w:drawing>
-          <wp:anchor distT="0" distB="0" distL="114300" distR="114300" simplePos="0" relativeHeight="251667456" behindDoc="1" locked="0" layoutInCell="1" allowOverlap="1">
+          <wp:anchor distT="0" distB="0" distL="114300" distR="114300" simplePos="0" relativeHeight="251670528" behindDoc="1" locked="0" layoutInCell="1" allowOverlap="1" wp14:anchorId="4B95FC19" wp14:editId="53F529B7">
             <wp:simplePos x="0" y="0"/>
             <wp:positionH relativeFrom="column">
-              <wp:posOffset>-836930</wp:posOffset>
+              <wp:posOffset>-696595</wp:posOffset>
             </wp:positionH>
             <wp:positionV relativeFrom="paragraph">
-              <wp:posOffset>525145</wp:posOffset>
+              <wp:posOffset>532765</wp:posOffset>
             </wp:positionV>
             <wp:extent cx="9857740" cy="4886325"/>
             <wp:effectExtent l="0" t="0" r="0" b="9525"/>
@@ -10507,7 +10792,15 @@
         </w:rPr>
         <w:br w:type="page"/>
       </w:r>
-      <w:bookmarkStart w:id="34" w:name="_GoBack"/>
+    </w:p>
+    <w:p>
+      <w:pPr>
+        <w:pStyle w:val="Ttulo"/>
+        <w:outlineLvl w:val="0"/>
+        <w:rPr>
+          <w:color w:val="4472C4" w:themeColor="accent1"/>
+        </w:rPr>
+      </w:pPr>
       <w:r>
         <w:rPr>
           <w:noProof/>
@@ -10584,11 +10877,7 @@
         <w:t>Diagrama de Estados</w:t>
       </w:r>
       <w:bookmarkEnd w:id="33"/>
-    </w:p>
-    <w:bookmarkEnd w:id="34"/>
-    <w:p>
-      <w:r>
-        <w:lastRenderedPageBreak/>
+      <w:r>
         <w:br w:type="page"/>
       </w:r>
     </w:p>
@@ -10615,7 +10904,7 @@
           <w:color w:val="4472C4" w:themeColor="accent1"/>
         </w:rPr>
       </w:pPr>
-      <w:bookmarkStart w:id="35" w:name="_Toc499571198"/>
+      <w:bookmarkStart w:id="34" w:name="_Toc499571198"/>
       <w:r>
         <w:rPr>
           <w:color w:val="4472C4" w:themeColor="accent1"/>
@@ -10623,17 +10912,17 @@
         <w:lastRenderedPageBreak/>
         <w:t>Anexos</w:t>
       </w:r>
+      <w:bookmarkEnd w:id="34"/>
+    </w:p>
+    <w:p>
+      <w:pPr>
+        <w:pStyle w:val="Cabealho2"/>
+      </w:pPr>
+      <w:bookmarkStart w:id="35" w:name="_Toc499571199"/>
+      <w:r>
+        <w:t>Diário de atividades – Leonardo Sanchez</w:t>
+      </w:r>
       <w:bookmarkEnd w:id="35"/>
-    </w:p>
-    <w:p>
-      <w:pPr>
-        <w:pStyle w:val="Cabealho2"/>
-      </w:pPr>
-      <w:bookmarkStart w:id="36" w:name="_Toc499571199"/>
-      <w:r>
-        <w:t>Diário de atividades – Leonardo Sanchez</w:t>
-      </w:r>
-      <w:bookmarkEnd w:id="36"/>
     </w:p>
     <w:tbl>
       <w:tblPr>
@@ -11423,11 +11712,11 @@
       <w:pPr>
         <w:pStyle w:val="Cabealho2"/>
       </w:pPr>
-      <w:bookmarkStart w:id="37" w:name="_Toc499571200"/>
+      <w:bookmarkStart w:id="36" w:name="_Toc499571200"/>
       <w:r>
         <w:t>Diário de Atividades - Fábio Martins</w:t>
       </w:r>
-      <w:bookmarkEnd w:id="37"/>
+      <w:bookmarkEnd w:id="36"/>
     </w:p>
     <w:tbl>
       <w:tblPr>
@@ -12533,12 +12822,12 @@
       <w:pPr>
         <w:pStyle w:val="Cabealho2"/>
       </w:pPr>
-      <w:bookmarkStart w:id="38" w:name="_Toc499571201"/>
+      <w:bookmarkStart w:id="37" w:name="_Toc499571201"/>
       <w:r>
         <w:lastRenderedPageBreak/>
         <w:t>Diário de atividades – Micael Capelão</w:t>
       </w:r>
-      <w:bookmarkEnd w:id="38"/>
+      <w:bookmarkEnd w:id="37"/>
     </w:p>
     <w:tbl>
       <w:tblPr>
@@ -13339,12 +13628,12 @@
       <w:pPr>
         <w:pStyle w:val="Cabealho2"/>
       </w:pPr>
-      <w:bookmarkStart w:id="39" w:name="_Toc499571202"/>
+      <w:bookmarkStart w:id="38" w:name="_Toc499571202"/>
       <w:r>
         <w:lastRenderedPageBreak/>
         <w:t>Algoritmo do Digito de Controlo</w:t>
       </w:r>
-      <w:bookmarkEnd w:id="39"/>
+      <w:bookmarkEnd w:id="38"/>
     </w:p>
     <w:p>
       <w:pPr>
@@ -13388,33 +13677,17 @@
           <w:sz w:val="24"/>
           <w:szCs w:val="24"/>
         </w:rPr>
-        <w:t xml:space="preserve">Se o número tiver só 6 ou 7 dígitos </w:t>
-      </w:r>
-      <w:proofErr w:type="gramStart"/>
+        <w:t xml:space="preserve">Se o número tiver só 6 ou 7 dígitos acrescente  0 (zeros) à esquerda até perfazer 8 </w:t>
+      </w:r>
       <w:r>
         <w:rPr>
           <w:sz w:val="24"/>
           <w:szCs w:val="24"/>
         </w:rPr>
-        <w:t>acrescente  0</w:t>
-      </w:r>
-      <w:proofErr w:type="gramEnd"/>
-      <w:r>
-        <w:rPr>
-          <w:sz w:val="24"/>
-          <w:szCs w:val="24"/>
-        </w:rPr>
-        <w:t xml:space="preserve"> (zeros) à esquerda até perfazer 8 </w:t>
-      </w:r>
-      <w:proofErr w:type="spellStart"/>
-      <w:r>
-        <w:rPr>
-          <w:sz w:val="24"/>
-          <w:szCs w:val="24"/>
-        </w:rPr>
-        <w:t>digitos</w:t>
-      </w:r>
-      <w:proofErr w:type="spellEnd"/>
+        <w:t>dígitos</w:t>
+      </w:r>
+      <w:bookmarkStart w:id="39" w:name="_GoBack"/>
+      <w:bookmarkEnd w:id="39"/>
     </w:p>
     <w:p>
       <w:pPr>
@@ -15110,7 +15383,7 @@
           <w:rPr>
             <w:noProof/>
           </w:rPr>
-          <w:t>39</w:t>
+          <w:t>38</w:t>
         </w:r>
         <w:r>
           <w:fldChar w:fldCharType="end"/>
@@ -15261,6 +15534,95 @@
     </w:lvl>
   </w:abstractNum>
   <w:abstractNum w:abstractNumId="1" w15:restartNumberingAfterBreak="0">
+    <w:nsid w:val="13A54AF3"/>
+    <w:multiLevelType w:val="hybridMultilevel"/>
+    <w:tmpl w:val="53C419BA"/>
+    <w:lvl w:ilvl="0" w:tplc="A1D62CA6">
+      <w:start w:val="1"/>
+      <w:numFmt w:val="decimal"/>
+      <w:lvlText w:val="%1-"/>
+      <w:lvlJc w:val="left"/>
+      <w:pPr>
+        <w:ind w:left="1110" w:hanging="360"/>
+      </w:pPr>
+      <w:rPr>
+        <w:rFonts w:hint="default"/>
+      </w:rPr>
+    </w:lvl>
+    <w:lvl w:ilvl="1" w:tplc="08160019" w:tentative="1">
+      <w:start w:val="1"/>
+      <w:numFmt w:val="lowerLetter"/>
+      <w:lvlText w:val="%2."/>
+      <w:lvlJc w:val="left"/>
+      <w:pPr>
+        <w:ind w:left="1830" w:hanging="360"/>
+      </w:pPr>
+    </w:lvl>
+    <w:lvl w:ilvl="2" w:tplc="0816001B" w:tentative="1">
+      <w:start w:val="1"/>
+      <w:numFmt w:val="lowerRoman"/>
+      <w:lvlText w:val="%3."/>
+      <w:lvlJc w:val="right"/>
+      <w:pPr>
+        <w:ind w:left="2550" w:hanging="180"/>
+      </w:pPr>
+    </w:lvl>
+    <w:lvl w:ilvl="3" w:tplc="0816000F" w:tentative="1">
+      <w:start w:val="1"/>
+      <w:numFmt w:val="decimal"/>
+      <w:lvlText w:val="%4."/>
+      <w:lvlJc w:val="left"/>
+      <w:pPr>
+        <w:ind w:left="3270" w:hanging="360"/>
+      </w:pPr>
+    </w:lvl>
+    <w:lvl w:ilvl="4" w:tplc="08160019" w:tentative="1">
+      <w:start w:val="1"/>
+      <w:numFmt w:val="lowerLetter"/>
+      <w:lvlText w:val="%5."/>
+      <w:lvlJc w:val="left"/>
+      <w:pPr>
+        <w:ind w:left="3990" w:hanging="360"/>
+      </w:pPr>
+    </w:lvl>
+    <w:lvl w:ilvl="5" w:tplc="0816001B" w:tentative="1">
+      <w:start w:val="1"/>
+      <w:numFmt w:val="lowerRoman"/>
+      <w:lvlText w:val="%6."/>
+      <w:lvlJc w:val="right"/>
+      <w:pPr>
+        <w:ind w:left="4710" w:hanging="180"/>
+      </w:pPr>
+    </w:lvl>
+    <w:lvl w:ilvl="6" w:tplc="0816000F" w:tentative="1">
+      <w:start w:val="1"/>
+      <w:numFmt w:val="decimal"/>
+      <w:lvlText w:val="%7."/>
+      <w:lvlJc w:val="left"/>
+      <w:pPr>
+        <w:ind w:left="5430" w:hanging="360"/>
+      </w:pPr>
+    </w:lvl>
+    <w:lvl w:ilvl="7" w:tplc="08160019" w:tentative="1">
+      <w:start w:val="1"/>
+      <w:numFmt w:val="lowerLetter"/>
+      <w:lvlText w:val="%8."/>
+      <w:lvlJc w:val="left"/>
+      <w:pPr>
+        <w:ind w:left="6150" w:hanging="360"/>
+      </w:pPr>
+    </w:lvl>
+    <w:lvl w:ilvl="8" w:tplc="0816001B" w:tentative="1">
+      <w:start w:val="1"/>
+      <w:numFmt w:val="lowerRoman"/>
+      <w:lvlText w:val="%9."/>
+      <w:lvlJc w:val="right"/>
+      <w:pPr>
+        <w:ind w:left="6870" w:hanging="180"/>
+      </w:pPr>
+    </w:lvl>
+  </w:abstractNum>
+  <w:abstractNum w:abstractNumId="2" w15:restartNumberingAfterBreak="0">
     <w:nsid w:val="1BC62A12"/>
     <w:multiLevelType w:val="hybridMultilevel"/>
     <w:tmpl w:val="678E1DAE"/>
@@ -15373,7 +15735,7 @@
       </w:rPr>
     </w:lvl>
   </w:abstractNum>
-  <w:abstractNum w:abstractNumId="2" w15:restartNumberingAfterBreak="0">
+  <w:abstractNum w:abstractNumId="3" w15:restartNumberingAfterBreak="0">
     <w:nsid w:val="26EA1B4D"/>
     <w:multiLevelType w:val="hybridMultilevel"/>
     <w:tmpl w:val="EB2A40BE"/>
@@ -15462,7 +15824,7 @@
       </w:pPr>
     </w:lvl>
   </w:abstractNum>
-  <w:abstractNum w:abstractNumId="3" w15:restartNumberingAfterBreak="0">
+  <w:abstractNum w:abstractNumId="4" w15:restartNumberingAfterBreak="0">
     <w:nsid w:val="2DB82C91"/>
     <w:multiLevelType w:val="hybridMultilevel"/>
     <w:tmpl w:val="9A22BABA"/>
@@ -15551,7 +15913,7 @@
       </w:pPr>
     </w:lvl>
   </w:abstractNum>
-  <w:abstractNum w:abstractNumId="4" w15:restartNumberingAfterBreak="0">
+  <w:abstractNum w:abstractNumId="5" w15:restartNumberingAfterBreak="0">
     <w:nsid w:val="3F3176E4"/>
     <w:multiLevelType w:val="hybridMultilevel"/>
     <w:tmpl w:val="24F2D096"/>
@@ -15640,7 +16002,7 @@
       </w:pPr>
     </w:lvl>
   </w:abstractNum>
-  <w:abstractNum w:abstractNumId="5" w15:restartNumberingAfterBreak="0">
+  <w:abstractNum w:abstractNumId="6" w15:restartNumberingAfterBreak="0">
     <w:nsid w:val="46AF6681"/>
     <w:multiLevelType w:val="hybridMultilevel"/>
     <w:tmpl w:val="51083078"/>
@@ -15726,7 +16088,7 @@
       </w:pPr>
     </w:lvl>
   </w:abstractNum>
-  <w:abstractNum w:abstractNumId="6" w15:restartNumberingAfterBreak="0">
+  <w:abstractNum w:abstractNumId="7" w15:restartNumberingAfterBreak="0">
     <w:nsid w:val="54C84694"/>
     <w:multiLevelType w:val="hybridMultilevel"/>
     <w:tmpl w:val="BB0EB36E"/>
@@ -15812,7 +16174,7 @@
       </w:pPr>
     </w:lvl>
   </w:abstractNum>
-  <w:abstractNum w:abstractNumId="7" w15:restartNumberingAfterBreak="0">
+  <w:abstractNum w:abstractNumId="8" w15:restartNumberingAfterBreak="0">
     <w:nsid w:val="5A6E6D4E"/>
     <w:multiLevelType w:val="hybridMultilevel"/>
     <w:tmpl w:val="A2C8426A"/>
@@ -15901,7 +16263,7 @@
       </w:pPr>
     </w:lvl>
   </w:abstractNum>
-  <w:abstractNum w:abstractNumId="8" w15:restartNumberingAfterBreak="0">
+  <w:abstractNum w:abstractNumId="9" w15:restartNumberingAfterBreak="0">
     <w:nsid w:val="5C242E15"/>
     <w:multiLevelType w:val="hybridMultilevel"/>
     <w:tmpl w:val="30383304"/>
@@ -16014,98 +16376,12 @@
       </w:rPr>
     </w:lvl>
   </w:abstractNum>
-  <w:abstractNum w:abstractNumId="9" w15:restartNumberingAfterBreak="0">
-    <w:nsid w:val="628D104D"/>
+  <w:abstractNum w:abstractNumId="10" w15:restartNumberingAfterBreak="0">
+    <w:nsid w:val="5DDA5067"/>
     <w:multiLevelType w:val="hybridMultilevel"/>
-    <w:tmpl w:val="BB0EB36E"/>
-    <w:lvl w:ilvl="0" w:tplc="0816000F">
+    <w:tmpl w:val="B800527E"/>
+    <w:lvl w:ilvl="0" w:tplc="0414DF78">
       <w:start w:val="1"/>
-      <w:numFmt w:val="decimal"/>
-      <w:lvlText w:val="%1."/>
-      <w:lvlJc w:val="left"/>
-      <w:pPr>
-        <w:ind w:left="1425" w:hanging="360"/>
-      </w:pPr>
-    </w:lvl>
-    <w:lvl w:ilvl="1" w:tplc="08160019" w:tentative="1">
-      <w:start w:val="1"/>
-      <w:numFmt w:val="lowerLetter"/>
-      <w:lvlText w:val="%2."/>
-      <w:lvlJc w:val="left"/>
-      <w:pPr>
-        <w:ind w:left="2145" w:hanging="360"/>
-      </w:pPr>
-    </w:lvl>
-    <w:lvl w:ilvl="2" w:tplc="0816001B" w:tentative="1">
-      <w:start w:val="1"/>
-      <w:numFmt w:val="lowerRoman"/>
-      <w:lvlText w:val="%3."/>
-      <w:lvlJc w:val="right"/>
-      <w:pPr>
-        <w:ind w:left="2865" w:hanging="180"/>
-      </w:pPr>
-    </w:lvl>
-    <w:lvl w:ilvl="3" w:tplc="0816000F" w:tentative="1">
-      <w:start w:val="1"/>
-      <w:numFmt w:val="decimal"/>
-      <w:lvlText w:val="%4."/>
-      <w:lvlJc w:val="left"/>
-      <w:pPr>
-        <w:ind w:left="3585" w:hanging="360"/>
-      </w:pPr>
-    </w:lvl>
-    <w:lvl w:ilvl="4" w:tplc="08160019" w:tentative="1">
-      <w:start w:val="1"/>
-      <w:numFmt w:val="lowerLetter"/>
-      <w:lvlText w:val="%5."/>
-      <w:lvlJc w:val="left"/>
-      <w:pPr>
-        <w:ind w:left="4305" w:hanging="360"/>
-      </w:pPr>
-    </w:lvl>
-    <w:lvl w:ilvl="5" w:tplc="0816001B" w:tentative="1">
-      <w:start w:val="1"/>
-      <w:numFmt w:val="lowerRoman"/>
-      <w:lvlText w:val="%6."/>
-      <w:lvlJc w:val="right"/>
-      <w:pPr>
-        <w:ind w:left="5025" w:hanging="180"/>
-      </w:pPr>
-    </w:lvl>
-    <w:lvl w:ilvl="6" w:tplc="0816000F" w:tentative="1">
-      <w:start w:val="1"/>
-      <w:numFmt w:val="decimal"/>
-      <w:lvlText w:val="%7."/>
-      <w:lvlJc w:val="left"/>
-      <w:pPr>
-        <w:ind w:left="5745" w:hanging="360"/>
-      </w:pPr>
-    </w:lvl>
-    <w:lvl w:ilvl="7" w:tplc="08160019" w:tentative="1">
-      <w:start w:val="1"/>
-      <w:numFmt w:val="lowerLetter"/>
-      <w:lvlText w:val="%8."/>
-      <w:lvlJc w:val="left"/>
-      <w:pPr>
-        <w:ind w:left="6465" w:hanging="360"/>
-      </w:pPr>
-    </w:lvl>
-    <w:lvl w:ilvl="8" w:tplc="0816001B" w:tentative="1">
-      <w:start w:val="1"/>
-      <w:numFmt w:val="lowerRoman"/>
-      <w:lvlText w:val="%9."/>
-      <w:lvlJc w:val="right"/>
-      <w:pPr>
-        <w:ind w:left="7185" w:hanging="180"/>
-      </w:pPr>
-    </w:lvl>
-  </w:abstractNum>
-  <w:abstractNum w:abstractNumId="10" w15:restartNumberingAfterBreak="0">
-    <w:nsid w:val="63CE248B"/>
-    <w:multiLevelType w:val="hybridMultilevel"/>
-    <w:tmpl w:val="835007DE"/>
-    <w:lvl w:ilvl="0" w:tplc="555AF916">
-      <w:start w:val="7"/>
       <w:numFmt w:val="decimal"/>
       <w:lvlText w:val="%1."/>
       <w:lvlJc w:val="left"/>
@@ -16190,6 +16466,181 @@
     </w:lvl>
   </w:abstractNum>
   <w:abstractNum w:abstractNumId="11" w15:restartNumberingAfterBreak="0">
+    <w:nsid w:val="628D104D"/>
+    <w:multiLevelType w:val="hybridMultilevel"/>
+    <w:tmpl w:val="BB0EB36E"/>
+    <w:lvl w:ilvl="0" w:tplc="0816000F">
+      <w:start w:val="1"/>
+      <w:numFmt w:val="decimal"/>
+      <w:lvlText w:val="%1."/>
+      <w:lvlJc w:val="left"/>
+      <w:pPr>
+        <w:ind w:left="1425" w:hanging="360"/>
+      </w:pPr>
+    </w:lvl>
+    <w:lvl w:ilvl="1" w:tplc="08160019" w:tentative="1">
+      <w:start w:val="1"/>
+      <w:numFmt w:val="lowerLetter"/>
+      <w:lvlText w:val="%2."/>
+      <w:lvlJc w:val="left"/>
+      <w:pPr>
+        <w:ind w:left="2145" w:hanging="360"/>
+      </w:pPr>
+    </w:lvl>
+    <w:lvl w:ilvl="2" w:tplc="0816001B" w:tentative="1">
+      <w:start w:val="1"/>
+      <w:numFmt w:val="lowerRoman"/>
+      <w:lvlText w:val="%3."/>
+      <w:lvlJc w:val="right"/>
+      <w:pPr>
+        <w:ind w:left="2865" w:hanging="180"/>
+      </w:pPr>
+    </w:lvl>
+    <w:lvl w:ilvl="3" w:tplc="0816000F" w:tentative="1">
+      <w:start w:val="1"/>
+      <w:numFmt w:val="decimal"/>
+      <w:lvlText w:val="%4."/>
+      <w:lvlJc w:val="left"/>
+      <w:pPr>
+        <w:ind w:left="3585" w:hanging="360"/>
+      </w:pPr>
+    </w:lvl>
+    <w:lvl w:ilvl="4" w:tplc="08160019" w:tentative="1">
+      <w:start w:val="1"/>
+      <w:numFmt w:val="lowerLetter"/>
+      <w:lvlText w:val="%5."/>
+      <w:lvlJc w:val="left"/>
+      <w:pPr>
+        <w:ind w:left="4305" w:hanging="360"/>
+      </w:pPr>
+    </w:lvl>
+    <w:lvl w:ilvl="5" w:tplc="0816001B" w:tentative="1">
+      <w:start w:val="1"/>
+      <w:numFmt w:val="lowerRoman"/>
+      <w:lvlText w:val="%6."/>
+      <w:lvlJc w:val="right"/>
+      <w:pPr>
+        <w:ind w:left="5025" w:hanging="180"/>
+      </w:pPr>
+    </w:lvl>
+    <w:lvl w:ilvl="6" w:tplc="0816000F" w:tentative="1">
+      <w:start w:val="1"/>
+      <w:numFmt w:val="decimal"/>
+      <w:lvlText w:val="%7."/>
+      <w:lvlJc w:val="left"/>
+      <w:pPr>
+        <w:ind w:left="5745" w:hanging="360"/>
+      </w:pPr>
+    </w:lvl>
+    <w:lvl w:ilvl="7" w:tplc="08160019" w:tentative="1">
+      <w:start w:val="1"/>
+      <w:numFmt w:val="lowerLetter"/>
+      <w:lvlText w:val="%8."/>
+      <w:lvlJc w:val="left"/>
+      <w:pPr>
+        <w:ind w:left="6465" w:hanging="360"/>
+      </w:pPr>
+    </w:lvl>
+    <w:lvl w:ilvl="8" w:tplc="0816001B" w:tentative="1">
+      <w:start w:val="1"/>
+      <w:numFmt w:val="lowerRoman"/>
+      <w:lvlText w:val="%9."/>
+      <w:lvlJc w:val="right"/>
+      <w:pPr>
+        <w:ind w:left="7185" w:hanging="180"/>
+      </w:pPr>
+    </w:lvl>
+  </w:abstractNum>
+  <w:abstractNum w:abstractNumId="12" w15:restartNumberingAfterBreak="0">
+    <w:nsid w:val="63CE248B"/>
+    <w:multiLevelType w:val="hybridMultilevel"/>
+    <w:tmpl w:val="835007DE"/>
+    <w:lvl w:ilvl="0" w:tplc="555AF916">
+      <w:start w:val="7"/>
+      <w:numFmt w:val="decimal"/>
+      <w:lvlText w:val="%1."/>
+      <w:lvlJc w:val="left"/>
+      <w:pPr>
+        <w:ind w:left="1425" w:hanging="360"/>
+      </w:pPr>
+      <w:rPr>
+        <w:rFonts w:hint="default"/>
+      </w:rPr>
+    </w:lvl>
+    <w:lvl w:ilvl="1" w:tplc="08160019" w:tentative="1">
+      <w:start w:val="1"/>
+      <w:numFmt w:val="lowerLetter"/>
+      <w:lvlText w:val="%2."/>
+      <w:lvlJc w:val="left"/>
+      <w:pPr>
+        <w:ind w:left="2145" w:hanging="360"/>
+      </w:pPr>
+    </w:lvl>
+    <w:lvl w:ilvl="2" w:tplc="0816001B" w:tentative="1">
+      <w:start w:val="1"/>
+      <w:numFmt w:val="lowerRoman"/>
+      <w:lvlText w:val="%3."/>
+      <w:lvlJc w:val="right"/>
+      <w:pPr>
+        <w:ind w:left="2865" w:hanging="180"/>
+      </w:pPr>
+    </w:lvl>
+    <w:lvl w:ilvl="3" w:tplc="0816000F" w:tentative="1">
+      <w:start w:val="1"/>
+      <w:numFmt w:val="decimal"/>
+      <w:lvlText w:val="%4."/>
+      <w:lvlJc w:val="left"/>
+      <w:pPr>
+        <w:ind w:left="3585" w:hanging="360"/>
+      </w:pPr>
+    </w:lvl>
+    <w:lvl w:ilvl="4" w:tplc="08160019" w:tentative="1">
+      <w:start w:val="1"/>
+      <w:numFmt w:val="lowerLetter"/>
+      <w:lvlText w:val="%5."/>
+      <w:lvlJc w:val="left"/>
+      <w:pPr>
+        <w:ind w:left="4305" w:hanging="360"/>
+      </w:pPr>
+    </w:lvl>
+    <w:lvl w:ilvl="5" w:tplc="0816001B" w:tentative="1">
+      <w:start w:val="1"/>
+      <w:numFmt w:val="lowerRoman"/>
+      <w:lvlText w:val="%6."/>
+      <w:lvlJc w:val="right"/>
+      <w:pPr>
+        <w:ind w:left="5025" w:hanging="180"/>
+      </w:pPr>
+    </w:lvl>
+    <w:lvl w:ilvl="6" w:tplc="0816000F" w:tentative="1">
+      <w:start w:val="1"/>
+      <w:numFmt w:val="decimal"/>
+      <w:lvlText w:val="%7."/>
+      <w:lvlJc w:val="left"/>
+      <w:pPr>
+        <w:ind w:left="5745" w:hanging="360"/>
+      </w:pPr>
+    </w:lvl>
+    <w:lvl w:ilvl="7" w:tplc="08160019" w:tentative="1">
+      <w:start w:val="1"/>
+      <w:numFmt w:val="lowerLetter"/>
+      <w:lvlText w:val="%8."/>
+      <w:lvlJc w:val="left"/>
+      <w:pPr>
+        <w:ind w:left="6465" w:hanging="360"/>
+      </w:pPr>
+    </w:lvl>
+    <w:lvl w:ilvl="8" w:tplc="0816001B" w:tentative="1">
+      <w:start w:val="1"/>
+      <w:numFmt w:val="lowerRoman"/>
+      <w:lvlText w:val="%9."/>
+      <w:lvlJc w:val="right"/>
+      <w:pPr>
+        <w:ind w:left="7185" w:hanging="180"/>
+      </w:pPr>
+    </w:lvl>
+  </w:abstractNum>
+  <w:abstractNum w:abstractNumId="13" w15:restartNumberingAfterBreak="0">
     <w:nsid w:val="771235E9"/>
     <w:multiLevelType w:val="hybridMultilevel"/>
     <w:tmpl w:val="E5AA710E"/>
@@ -16303,40 +16754,46 @@
     </w:lvl>
   </w:abstractNum>
   <w:num w:numId="1">
-    <w:abstractNumId w:val="7"/>
+    <w:abstractNumId w:val="8"/>
   </w:num>
   <w:num w:numId="2">
-    <w:abstractNumId w:val="8"/>
+    <w:abstractNumId w:val="9"/>
   </w:num>
   <w:num w:numId="3">
-    <w:abstractNumId w:val="3"/>
+    <w:abstractNumId w:val="4"/>
   </w:num>
   <w:num w:numId="4">
     <w:abstractNumId w:val="0"/>
   </w:num>
   <w:num w:numId="5">
+    <w:abstractNumId w:val="13"/>
+  </w:num>
+  <w:num w:numId="6">
+    <w:abstractNumId w:val="5"/>
+  </w:num>
+  <w:num w:numId="7">
+    <w:abstractNumId w:val="2"/>
+  </w:num>
+  <w:num w:numId="8">
+    <w:abstractNumId w:val="3"/>
+  </w:num>
+  <w:num w:numId="9">
+    <w:abstractNumId w:val="7"/>
+  </w:num>
+  <w:num w:numId="10">
+    <w:abstractNumId w:val="6"/>
+  </w:num>
+  <w:num w:numId="11">
     <w:abstractNumId w:val="11"/>
   </w:num>
-  <w:num w:numId="6">
-    <w:abstractNumId w:val="4"/>
+  <w:num w:numId="12">
+    <w:abstractNumId w:val="12"/>
   </w:num>
-  <w:num w:numId="7">
+  <w:num w:numId="13">
+    <w:abstractNumId w:val="10"/>
+  </w:num>
+  <w:num w:numId="14">
     <w:abstractNumId w:val="1"/>
-  </w:num>
-  <w:num w:numId="8">
-    <w:abstractNumId w:val="2"/>
-  </w:num>
-  <w:num w:numId="9">
-    <w:abstractNumId w:val="6"/>
-  </w:num>
-  <w:num w:numId="10">
-    <w:abstractNumId w:val="5"/>
-  </w:num>
-  <w:num w:numId="11">
-    <w:abstractNumId w:val="9"/>
-  </w:num>
-  <w:num w:numId="12">
-    <w:abstractNumId w:val="10"/>
   </w:num>
 </w:numbering>
 </file>
@@ -16739,11 +17196,11 @@
     <w:name w:val="Normal"/>
     <w:qFormat/>
   </w:style>
-  <w:style w:type="paragraph" w:styleId="Cabealho1">
+  <w:style w:type="paragraph" w:styleId="Ttulo1">
     <w:name w:val="heading 1"/>
     <w:basedOn w:val="Normal"/>
     <w:next w:val="Normal"/>
-    <w:link w:val="Cabealho1Carter"/>
+    <w:link w:val="Ttulo1Carter"/>
     <w:uiPriority w:val="9"/>
     <w:qFormat/>
     <w:rsid w:val="009615DC"/>
@@ -17330,10 +17787,10 @@
       <w:contextualSpacing/>
     </w:pPr>
   </w:style>
-  <w:style w:type="character" w:customStyle="1" w:styleId="Cabealho1Carter">
-    <w:name w:val="Cabeçalho 1 Caráter"/>
+  <w:style w:type="character" w:customStyle="1" w:styleId="Ttulo1Carter">
+    <w:name w:val="Título 1 Caráter"/>
     <w:basedOn w:val="Tipodeletrapredefinidodopargrafo"/>
-    <w:link w:val="Cabealho1"/>
+    <w:link w:val="Ttulo1"/>
     <w:uiPriority w:val="9"/>
     <w:rsid w:val="009615DC"/>
     <w:rPr>
@@ -17345,7 +17802,7 @@
   </w:style>
   <w:style w:type="paragraph" w:styleId="Cabealhodondice">
     <w:name w:val="TOC Heading"/>
-    <w:basedOn w:val="Cabealho1"/>
+    <w:basedOn w:val="Ttulo1"/>
     <w:next w:val="Normal"/>
     <w:uiPriority w:val="39"/>
     <w:unhideWhenUsed/>
@@ -17709,7 +18166,7 @@
 </file>
 
 <file path=customXml/itemProps1.xml><?xml version="1.0" encoding="utf-8"?>
-<ds:datastoreItem xmlns:ds="http://schemas.openxmlformats.org/officeDocument/2006/customXml" ds:itemID="{63C3C16C-61C2-499C-808F-58731F463E0E}">
+<ds:datastoreItem xmlns:ds="http://schemas.openxmlformats.org/officeDocument/2006/customXml" ds:itemID="{885CE72A-F3A7-4138-A8AB-91085323D0A5}">
   <ds:schemaRefs>
     <ds:schemaRef ds:uri="http://schemas.openxmlformats.org/officeDocument/2006/bibliography"/>
   </ds:schemaRefs>

</xml_diff>

<commit_message>
Retificação dos diagramas de casos de uso fronteira/exterior
</commit_message>
<xml_diff>
--- a/Docs/Relatório Intermedio.docx
+++ b/Docs/Relatório Intermedio.docx
@@ -3592,14 +3592,7 @@
                 <w:rStyle w:val="Hiperligao"/>
                 <w:noProof/>
               </w:rPr>
-              <w:t>Diagrama de Classes</w:t>
-            </w:r>
-            <w:r>
-              <w:rPr>
-                <w:rStyle w:val="Hiperligao"/>
-                <w:noProof/>
-              </w:rPr>
-              <w:t>Diagrama de Estados</w:t>
+              <w:t>Diagrama de ClassesDiagrama de Estados</w:t>
             </w:r>
             <w:r>
               <w:rPr>
@@ -7373,7 +7366,6 @@
       </w:r>
       <w:bookmarkEnd w:id="9"/>
     </w:p>
-    <w:p/>
     <w:p>
       <w:pPr>
         <w:pStyle w:val="Cabealho2"/>
@@ -7392,9 +7384,9 @@
         </w:rPr>
         <w:drawing>
           <wp:inline distT="0" distB="0" distL="0" distR="0">
-            <wp:extent cx="5555615" cy="7058025"/>
-            <wp:effectExtent l="0" t="0" r="6985" b="9525"/>
-            <wp:docPr id="7" name="Imagem 7"/>
+            <wp:extent cx="5859953" cy="7533565"/>
+            <wp:effectExtent l="0" t="0" r="7620" b="0"/>
+            <wp:docPr id="13" name="Imagem 13"/>
             <wp:cNvGraphicFramePr>
               <a:graphicFrameLocks xmlns:a="http://schemas.openxmlformats.org/drawingml/2006/main" noChangeAspect="1"/>
             </wp:cNvGraphicFramePr>
@@ -7402,8 +7394,10 @@
               <a:graphicData uri="http://schemas.openxmlformats.org/drawingml/2006/picture">
                 <pic:pic xmlns:pic="http://schemas.openxmlformats.org/drawingml/2006/picture">
                   <pic:nvPicPr>
-                    <pic:cNvPr id="7" name="Casos de uso fronteira..png"/>
-                    <pic:cNvPicPr/>
+                    <pic:cNvPr id="0" name="Picture 1"/>
+                    <pic:cNvPicPr>
+                      <a:picLocks noChangeAspect="1" noChangeArrowheads="1"/>
+                    </pic:cNvPicPr>
                   </pic:nvPicPr>
                   <pic:blipFill>
                     <a:blip r:embed="rId12">
@@ -7413,18 +7407,23 @@
                         </a:ext>
                       </a:extLst>
                     </a:blip>
+                    <a:srcRect/>
                     <a:stretch>
                       <a:fillRect/>
                     </a:stretch>
                   </pic:blipFill>
-                  <pic:spPr>
+                  <pic:spPr bwMode="auto">
                     <a:xfrm>
                       <a:off x="0" y="0"/>
-                      <a:ext cx="5555615" cy="7058025"/>
+                      <a:ext cx="5875934" cy="7554111"/>
                     </a:xfrm>
                     <a:prstGeom prst="rect">
                       <a:avLst/>
                     </a:prstGeom>
+                    <a:noFill/>
+                    <a:ln>
+                      <a:noFill/>
+                    </a:ln>
                   </pic:spPr>
                 </pic:pic>
               </a:graphicData>
@@ -7439,23 +7438,27 @@
       </w:pPr>
       <w:bookmarkStart w:id="11" w:name="_Toc499571175"/>
       <w:r>
+        <w:lastRenderedPageBreak/>
+        <w:t>Diagrama de casos dentro da fronteira</w:t>
+      </w:r>
+      <w:bookmarkEnd w:id="11"/>
+      <w:r>
+        <w:t xml:space="preserve"> </w:t>
+      </w:r>
+    </w:p>
+    <w:p>
+      <w:pPr>
+        <w:pStyle w:val="Cabealho2"/>
+      </w:pPr>
+      <w:r>
         <w:rPr>
           <w:noProof/>
         </w:rPr>
-        <w:lastRenderedPageBreak/>
         <w:drawing>
-          <wp:anchor distT="0" distB="0" distL="114300" distR="114300" simplePos="0" relativeHeight="251659264" behindDoc="0" locked="0" layoutInCell="1" allowOverlap="1">
-            <wp:simplePos x="0" y="0"/>
-            <wp:positionH relativeFrom="margin">
-              <wp:align>left</wp:align>
-            </wp:positionH>
-            <wp:positionV relativeFrom="paragraph">
-              <wp:posOffset>239395</wp:posOffset>
-            </wp:positionV>
-            <wp:extent cx="5600700" cy="7181850"/>
-            <wp:effectExtent l="0" t="0" r="0" b="0"/>
-            <wp:wrapSquare wrapText="bothSides"/>
-            <wp:docPr id="8" name="Imagem 8"/>
+          <wp:inline distT="0" distB="0" distL="0" distR="0" wp14:anchorId="7AD2D8A8" wp14:editId="05CE8E89">
+            <wp:extent cx="5794744" cy="7347661"/>
+            <wp:effectExtent l="0" t="0" r="0" b="5715"/>
+            <wp:docPr id="14" name="Imagem 14"/>
             <wp:cNvGraphicFramePr>
               <a:graphicFrameLocks xmlns:a="http://schemas.openxmlformats.org/drawingml/2006/main" noChangeAspect="1"/>
             </wp:cNvGraphicFramePr>
@@ -7463,8 +7466,10 @@
               <a:graphicData uri="http://schemas.openxmlformats.org/drawingml/2006/picture">
                 <pic:pic xmlns:pic="http://schemas.openxmlformats.org/drawingml/2006/picture">
                   <pic:nvPicPr>
-                    <pic:cNvPr id="8" name="Final-Casos de uso fronteira.png"/>
-                    <pic:cNvPicPr/>
+                    <pic:cNvPr id="0" name="Picture 2"/>
+                    <pic:cNvPicPr>
+                      <a:picLocks noChangeAspect="1" noChangeArrowheads="1"/>
+                    </pic:cNvPicPr>
                   </pic:nvPicPr>
                   <pic:blipFill>
                     <a:blip r:embed="rId13">
@@ -7474,46 +7479,35 @@
                         </a:ext>
                       </a:extLst>
                     </a:blip>
+                    <a:srcRect/>
                     <a:stretch>
                       <a:fillRect/>
                     </a:stretch>
                   </pic:blipFill>
-                  <pic:spPr>
+                  <pic:spPr bwMode="auto">
                     <a:xfrm>
                       <a:off x="0" y="0"/>
-                      <a:ext cx="5600700" cy="7181850"/>
+                      <a:ext cx="5805441" cy="7361224"/>
                     </a:xfrm>
                     <a:prstGeom prst="rect">
                       <a:avLst/>
                     </a:prstGeom>
+                    <a:noFill/>
+                    <a:ln>
+                      <a:noFill/>
+                    </a:ln>
                   </pic:spPr>
                 </pic:pic>
               </a:graphicData>
             </a:graphic>
-            <wp14:sizeRelH relativeFrom="margin">
-              <wp14:pctWidth>0</wp14:pctWidth>
-            </wp14:sizeRelH>
-            <wp14:sizeRelV relativeFrom="margin">
-              <wp14:pctHeight>0</wp14:pctHeight>
-            </wp14:sizeRelV>
-          </wp:anchor>
+          </wp:inline>
         </w:drawing>
       </w:r>
       <w:r>
-        <w:t>Diagrama de casos dentro da fronteira</w:t>
-      </w:r>
-      <w:bookmarkEnd w:id="11"/>
-      <w:r>
-        <w:t xml:space="preserve"> </w:t>
-      </w:r>
-    </w:p>
-    <w:p>
-      <w:pPr>
-        <w:pStyle w:val="Cabealho2"/>
-      </w:pPr>
-      <w:r>
         <w:br w:type="page"/>
       </w:r>
+      <w:bookmarkStart w:id="12" w:name="_GoBack"/>
+      <w:bookmarkEnd w:id="12"/>
     </w:p>
     <w:p>
       <w:pPr>
@@ -7523,7 +7517,7 @@
           <w:color w:val="4472C4" w:themeColor="accent1"/>
         </w:rPr>
       </w:pPr>
-      <w:bookmarkStart w:id="12" w:name="_Toc499571176"/>
+      <w:bookmarkStart w:id="13" w:name="_Toc499571176"/>
       <w:r>
         <w:rPr>
           <w:color w:val="4472C4" w:themeColor="accent1"/>
@@ -7531,18 +7525,18 @@
         <w:lastRenderedPageBreak/>
         <w:t>Descrição de Casos de Uso</w:t>
       </w:r>
-      <w:bookmarkEnd w:id="12"/>
+      <w:bookmarkEnd w:id="13"/>
     </w:p>
     <w:p/>
     <w:p>
       <w:pPr>
         <w:pStyle w:val="Cabealho2"/>
       </w:pPr>
-      <w:bookmarkStart w:id="13" w:name="_Toc499571177"/>
+      <w:bookmarkStart w:id="14" w:name="_Toc499571177"/>
       <w:r>
         <w:t>Inserir Comentário</w:t>
       </w:r>
-      <w:bookmarkEnd w:id="13"/>
+      <w:bookmarkEnd w:id="14"/>
     </w:p>
     <w:p>
       <w:r>
@@ -7807,12 +7801,12 @@
       <w:pPr>
         <w:pStyle w:val="Cabealho2"/>
       </w:pPr>
-      <w:bookmarkStart w:id="14" w:name="_Toc499571178"/>
+      <w:bookmarkStart w:id="15" w:name="_Toc499571178"/>
       <w:r>
         <w:lastRenderedPageBreak/>
         <w:t>Alterar Comentário</w:t>
       </w:r>
-      <w:bookmarkEnd w:id="14"/>
+      <w:bookmarkEnd w:id="15"/>
     </w:p>
     <w:p>
       <w:r>
@@ -8050,12 +8044,12 @@
       <w:pPr>
         <w:pStyle w:val="Cabealho2"/>
       </w:pPr>
-      <w:bookmarkStart w:id="15" w:name="_Toc499571179"/>
+      <w:bookmarkStart w:id="16" w:name="_Toc499571179"/>
       <w:r>
         <w:lastRenderedPageBreak/>
         <w:t>Consultar Comentário</w:t>
       </w:r>
-      <w:bookmarkEnd w:id="15"/>
+      <w:bookmarkEnd w:id="16"/>
     </w:p>
     <w:p>
       <w:r>
@@ -8249,12 +8243,12 @@
       <w:pPr>
         <w:pStyle w:val="Cabealho2"/>
       </w:pPr>
-      <w:bookmarkStart w:id="16" w:name="_Toc499571180"/>
+      <w:bookmarkStart w:id="17" w:name="_Toc499571180"/>
       <w:r>
         <w:lastRenderedPageBreak/>
         <w:t>Eliminar Comentário</w:t>
       </w:r>
-      <w:bookmarkEnd w:id="16"/>
+      <w:bookmarkEnd w:id="17"/>
     </w:p>
     <w:p>
       <w:r>
@@ -8484,12 +8478,12 @@
       <w:pPr>
         <w:pStyle w:val="Cabealho2"/>
       </w:pPr>
-      <w:bookmarkStart w:id="17" w:name="_Toc499571181"/>
+      <w:bookmarkStart w:id="18" w:name="_Toc499571181"/>
       <w:r>
         <w:lastRenderedPageBreak/>
         <w:t>Criar Turista</w:t>
       </w:r>
-      <w:bookmarkEnd w:id="17"/>
+      <w:bookmarkEnd w:id="18"/>
     </w:p>
     <w:p>
       <w:pPr>
@@ -8834,12 +8828,12 @@
       <w:pPr>
         <w:pStyle w:val="Cabealho2"/>
       </w:pPr>
-      <w:bookmarkStart w:id="18" w:name="_Toc499571182"/>
+      <w:bookmarkStart w:id="19" w:name="_Toc499571182"/>
       <w:r>
         <w:lastRenderedPageBreak/>
         <w:t>Editar turista</w:t>
       </w:r>
-      <w:bookmarkEnd w:id="18"/>
+      <w:bookmarkEnd w:id="19"/>
     </w:p>
     <w:p>
       <w:r>
@@ -9067,12 +9061,12 @@
       <w:pPr>
         <w:pStyle w:val="Cabealho2"/>
       </w:pPr>
-      <w:bookmarkStart w:id="19" w:name="_Toc499571183"/>
+      <w:bookmarkStart w:id="20" w:name="_Toc499571183"/>
       <w:r>
         <w:lastRenderedPageBreak/>
         <w:t>Consultar Turista</w:t>
       </w:r>
-      <w:bookmarkEnd w:id="19"/>
+      <w:bookmarkEnd w:id="20"/>
     </w:p>
     <w:p>
       <w:r>
@@ -9202,12 +9196,12 @@
       <w:pPr>
         <w:pStyle w:val="Cabealho2"/>
       </w:pPr>
-      <w:bookmarkStart w:id="20" w:name="_Toc499571184"/>
+      <w:bookmarkStart w:id="21" w:name="_Toc499571184"/>
       <w:r>
         <w:lastRenderedPageBreak/>
         <w:t>Desativar turista</w:t>
       </w:r>
-      <w:bookmarkEnd w:id="20"/>
+      <w:bookmarkEnd w:id="21"/>
     </w:p>
     <w:p>
       <w:r>
@@ -9398,12 +9392,12 @@
       <w:pPr>
         <w:pStyle w:val="Cabealho2"/>
       </w:pPr>
-      <w:bookmarkStart w:id="21" w:name="_Toc499571185"/>
+      <w:bookmarkStart w:id="22" w:name="_Toc499571185"/>
       <w:r>
         <w:lastRenderedPageBreak/>
         <w:t>Newsletter Automático</w:t>
       </w:r>
-      <w:bookmarkEnd w:id="21"/>
+      <w:bookmarkEnd w:id="22"/>
     </w:p>
     <w:p>
       <w:r>
@@ -9582,12 +9576,12 @@
       <w:pPr>
         <w:pStyle w:val="Cabealho2"/>
       </w:pPr>
-      <w:bookmarkStart w:id="22" w:name="_Toc499571186"/>
+      <w:bookmarkStart w:id="23" w:name="_Toc499571186"/>
       <w:r>
         <w:lastRenderedPageBreak/>
         <w:t>Consultar Newsletter</w:t>
       </w:r>
-      <w:bookmarkEnd w:id="22"/>
+      <w:bookmarkEnd w:id="23"/>
     </w:p>
     <w:p>
       <w:r>
@@ -9865,11 +9859,11 @@
       <w:pPr>
         <w:pStyle w:val="Cabealho2"/>
       </w:pPr>
-      <w:bookmarkStart w:id="23" w:name="_Toc499571187"/>
+      <w:bookmarkStart w:id="24" w:name="_Toc499571187"/>
       <w:r>
         <w:t>Diagrama de Sequência – Inserir comentário</w:t>
       </w:r>
-      <w:bookmarkEnd w:id="23"/>
+      <w:bookmarkEnd w:id="24"/>
     </w:p>
     <w:p>
       <w:r>
@@ -9945,7 +9939,7 @@
       <w:pPr>
         <w:pStyle w:val="Cabealho2"/>
       </w:pPr>
-      <w:bookmarkStart w:id="24" w:name="_Toc499571188"/>
+      <w:bookmarkStart w:id="25" w:name="_Toc499571188"/>
       <w:r>
         <w:rPr>
           <w:noProof/>
@@ -10018,13 +10012,13 @@
       <w:r>
         <w:t>Diagrama de Sequência – Alterar Comentário</w:t>
       </w:r>
-      <w:bookmarkEnd w:id="24"/>
+      <w:bookmarkEnd w:id="25"/>
     </w:p>
     <w:p>
       <w:pPr>
         <w:pStyle w:val="Cabealho2"/>
       </w:pPr>
-      <w:bookmarkStart w:id="25" w:name="_Toc499571189"/>
+      <w:bookmarkStart w:id="26" w:name="_Toc499571189"/>
       <w:r>
         <w:rPr>
           <w:noProof/>
@@ -10097,7 +10091,7 @@
       <w:r>
         <w:t>Diagrama de Sequência – Consultar Comentário</w:t>
       </w:r>
-      <w:bookmarkEnd w:id="25"/>
+      <w:bookmarkEnd w:id="26"/>
     </w:p>
     <w:p>
       <w:r>
@@ -10108,12 +10102,12 @@
       <w:pPr>
         <w:pStyle w:val="Cabealho2"/>
       </w:pPr>
-      <w:bookmarkStart w:id="26" w:name="_Toc499571190"/>
+      <w:bookmarkStart w:id="27" w:name="_Toc499571190"/>
       <w:r>
         <w:lastRenderedPageBreak/>
         <w:t>Diagrama de Sequência – Eliminar comentário</w:t>
       </w:r>
-      <w:bookmarkEnd w:id="26"/>
+      <w:bookmarkEnd w:id="27"/>
     </w:p>
     <w:p>
       <w:r>
@@ -10202,12 +10196,12 @@
       <w:pPr>
         <w:pStyle w:val="Cabealho2"/>
       </w:pPr>
-      <w:bookmarkStart w:id="27" w:name="_Toc499571191"/>
+      <w:bookmarkStart w:id="28" w:name="_Toc499571191"/>
       <w:r>
         <w:lastRenderedPageBreak/>
         <w:t>Diagrama de sequência – Criar turista</w:t>
       </w:r>
-      <w:bookmarkEnd w:id="27"/>
+      <w:bookmarkEnd w:id="28"/>
     </w:p>
     <w:p>
       <w:r>
@@ -10275,12 +10269,12 @@
         <w:pStyle w:val="Cabealho2"/>
         <w:ind w:firstLine="708"/>
       </w:pPr>
-      <w:bookmarkStart w:id="28" w:name="_Toc499571192"/>
+      <w:bookmarkStart w:id="29" w:name="_Toc499571192"/>
       <w:r>
         <w:lastRenderedPageBreak/>
         <w:t>Diagrama de sequência – Consultar turista</w:t>
       </w:r>
-      <w:bookmarkEnd w:id="28"/>
+      <w:bookmarkEnd w:id="29"/>
     </w:p>
     <w:p>
       <w:r>
@@ -10353,7 +10347,7 @@
           <w:tab w:val="left" w:pos="2655"/>
         </w:tabs>
       </w:pPr>
-      <w:bookmarkStart w:id="29" w:name="_Toc499571193"/>
+      <w:bookmarkStart w:id="30" w:name="_Toc499571193"/>
       <w:r>
         <w:lastRenderedPageBreak/>
         <w:t>Diagrama de sequência – Editar Turista</w:t>
@@ -10404,7 +10398,7 @@
           </wp:inline>
         </w:drawing>
       </w:r>
-      <w:bookmarkEnd w:id="29"/>
+      <w:bookmarkEnd w:id="30"/>
       <w:r>
         <w:tab/>
       </w:r>
@@ -10429,12 +10423,12 @@
           <w:tab w:val="left" w:pos="4605"/>
         </w:tabs>
       </w:pPr>
-      <w:bookmarkStart w:id="30" w:name="_Toc499571194"/>
+      <w:bookmarkStart w:id="31" w:name="_Toc499571194"/>
       <w:r>
         <w:lastRenderedPageBreak/>
         <w:t>Diagrama de sequência - Desativar turista</w:t>
       </w:r>
-      <w:bookmarkEnd w:id="30"/>
+      <w:bookmarkEnd w:id="31"/>
     </w:p>
     <w:p>
       <w:r>
@@ -10491,12 +10485,12 @@
       <w:r>
         <w:br w:type="page"/>
       </w:r>
-      <w:bookmarkStart w:id="31" w:name="_Toc499571195"/>
+      <w:bookmarkStart w:id="32" w:name="_Toc499571195"/>
       <w:r>
         <w:lastRenderedPageBreak/>
         <w:t>Diagrama de Sequência – Newsletter</w:t>
       </w:r>
-      <w:bookmarkEnd w:id="31"/>
+      <w:bookmarkEnd w:id="32"/>
     </w:p>
     <w:p/>
     <w:p>
@@ -10602,12 +10596,12 @@
       <w:pPr>
         <w:pStyle w:val="Cabealho2"/>
       </w:pPr>
-      <w:bookmarkStart w:id="32" w:name="_Toc499571196"/>
+      <w:bookmarkStart w:id="33" w:name="_Toc499571196"/>
       <w:r>
         <w:lastRenderedPageBreak/>
         <w:t>Diagrama de Sequência – Newsletter Automático</w:t>
       </w:r>
-      <w:bookmarkEnd w:id="32"/>
+      <w:bookmarkEnd w:id="33"/>
       <w:r>
         <w:tab/>
       </w:r>
@@ -10710,7 +10704,7 @@
           <w:color w:val="4472C4" w:themeColor="accent1"/>
         </w:rPr>
       </w:pPr>
-      <w:bookmarkStart w:id="33" w:name="_Toc499571197"/>
+      <w:bookmarkStart w:id="34" w:name="_Toc499571197"/>
       <w:r>
         <w:rPr>
           <w:noProof/>
@@ -10876,7 +10870,7 @@
         </w:rPr>
         <w:t>Diagrama de Estados</w:t>
       </w:r>
-      <w:bookmarkEnd w:id="33"/>
+      <w:bookmarkEnd w:id="34"/>
       <w:r>
         <w:br w:type="page"/>
       </w:r>
@@ -10904,7 +10898,7 @@
           <w:color w:val="4472C4" w:themeColor="accent1"/>
         </w:rPr>
       </w:pPr>
-      <w:bookmarkStart w:id="34" w:name="_Toc499571198"/>
+      <w:bookmarkStart w:id="35" w:name="_Toc499571198"/>
       <w:r>
         <w:rPr>
           <w:color w:val="4472C4" w:themeColor="accent1"/>
@@ -10912,17 +10906,17 @@
         <w:lastRenderedPageBreak/>
         <w:t>Anexos</w:t>
       </w:r>
-      <w:bookmarkEnd w:id="34"/>
+      <w:bookmarkEnd w:id="35"/>
     </w:p>
     <w:p>
       <w:pPr>
         <w:pStyle w:val="Cabealho2"/>
       </w:pPr>
-      <w:bookmarkStart w:id="35" w:name="_Toc499571199"/>
+      <w:bookmarkStart w:id="36" w:name="_Toc499571199"/>
       <w:r>
         <w:t>Diário de atividades – Leonardo Sanchez</w:t>
       </w:r>
-      <w:bookmarkEnd w:id="35"/>
+      <w:bookmarkEnd w:id="36"/>
     </w:p>
     <w:tbl>
       <w:tblPr>
@@ -11712,11 +11706,11 @@
       <w:pPr>
         <w:pStyle w:val="Cabealho2"/>
       </w:pPr>
-      <w:bookmarkStart w:id="36" w:name="_Toc499571200"/>
+      <w:bookmarkStart w:id="37" w:name="_Toc499571200"/>
       <w:r>
         <w:t>Diário de Atividades - Fábio Martins</w:t>
       </w:r>
-      <w:bookmarkEnd w:id="36"/>
+      <w:bookmarkEnd w:id="37"/>
     </w:p>
     <w:tbl>
       <w:tblPr>
@@ -12822,12 +12816,12 @@
       <w:pPr>
         <w:pStyle w:val="Cabealho2"/>
       </w:pPr>
-      <w:bookmarkStart w:id="37" w:name="_Toc499571201"/>
+      <w:bookmarkStart w:id="38" w:name="_Toc499571201"/>
       <w:r>
         <w:lastRenderedPageBreak/>
         <w:t>Diário de atividades – Micael Capelão</w:t>
       </w:r>
-      <w:bookmarkEnd w:id="37"/>
+      <w:bookmarkEnd w:id="38"/>
     </w:p>
     <w:tbl>
       <w:tblPr>
@@ -13628,12 +13622,12 @@
       <w:pPr>
         <w:pStyle w:val="Cabealho2"/>
       </w:pPr>
-      <w:bookmarkStart w:id="38" w:name="_Toc499571202"/>
+      <w:bookmarkStart w:id="39" w:name="_Toc499571202"/>
       <w:r>
         <w:lastRenderedPageBreak/>
         <w:t>Algoritmo do Digito de Controlo</w:t>
       </w:r>
-      <w:bookmarkEnd w:id="38"/>
+      <w:bookmarkEnd w:id="39"/>
     </w:p>
     <w:p>
       <w:pPr>
@@ -13686,8 +13680,6 @@
         </w:rPr>
         <w:t>dígitos</w:t>
       </w:r>
-      <w:bookmarkStart w:id="39" w:name="_GoBack"/>
-      <w:bookmarkEnd w:id="39"/>
     </w:p>
     <w:p>
       <w:pPr>
@@ -15383,7 +15375,7 @@
           <w:rPr>
             <w:noProof/>
           </w:rPr>
-          <w:t>38</w:t>
+          <w:t>12</w:t>
         </w:r>
         <w:r>
           <w:fldChar w:fldCharType="end"/>
@@ -18166,7 +18158,7 @@
 </file>
 
 <file path=customXml/itemProps1.xml><?xml version="1.0" encoding="utf-8"?>
-<ds:datastoreItem xmlns:ds="http://schemas.openxmlformats.org/officeDocument/2006/customXml" ds:itemID="{885CE72A-F3A7-4138-A8AB-91085323D0A5}">
+<ds:datastoreItem xmlns:ds="http://schemas.openxmlformats.org/officeDocument/2006/customXml" ds:itemID="{C57CB6EA-63D4-4A6A-A773-F82D6E81EDD7}">
   <ds:schemaRefs>
     <ds:schemaRef ds:uri="http://schemas.openxmlformats.org/officeDocument/2006/bibliography"/>
   </ds:schemaRefs>

</xml_diff>

<commit_message>
diagrama de classes retificação
</commit_message>
<xml_diff>
--- a/Docs/Relatório Intermedio.docx
+++ b/Docs/Relatório Intermedio.docx
@@ -7506,8 +7506,6 @@
       <w:r>
         <w:br w:type="page"/>
       </w:r>
-      <w:bookmarkStart w:id="12" w:name="_GoBack"/>
-      <w:bookmarkEnd w:id="12"/>
     </w:p>
     <w:p>
       <w:pPr>
@@ -7517,7 +7515,7 @@
           <w:color w:val="4472C4" w:themeColor="accent1"/>
         </w:rPr>
       </w:pPr>
-      <w:bookmarkStart w:id="13" w:name="_Toc499571176"/>
+      <w:bookmarkStart w:id="12" w:name="_Toc499571176"/>
       <w:r>
         <w:rPr>
           <w:color w:val="4472C4" w:themeColor="accent1"/>
@@ -7525,18 +7523,18 @@
         <w:lastRenderedPageBreak/>
         <w:t>Descrição de Casos de Uso</w:t>
       </w:r>
+      <w:bookmarkEnd w:id="12"/>
+    </w:p>
+    <w:p/>
+    <w:p>
+      <w:pPr>
+        <w:pStyle w:val="Cabealho2"/>
+      </w:pPr>
+      <w:bookmarkStart w:id="13" w:name="_Toc499571177"/>
+      <w:r>
+        <w:t>Inserir Comentário</w:t>
+      </w:r>
       <w:bookmarkEnd w:id="13"/>
-    </w:p>
-    <w:p/>
-    <w:p>
-      <w:pPr>
-        <w:pStyle w:val="Cabealho2"/>
-      </w:pPr>
-      <w:bookmarkStart w:id="14" w:name="_Toc499571177"/>
-      <w:r>
-        <w:t>Inserir Comentário</w:t>
-      </w:r>
-      <w:bookmarkEnd w:id="14"/>
     </w:p>
     <w:p>
       <w:r>
@@ -7801,12 +7799,12 @@
       <w:pPr>
         <w:pStyle w:val="Cabealho2"/>
       </w:pPr>
-      <w:bookmarkStart w:id="15" w:name="_Toc499571178"/>
+      <w:bookmarkStart w:id="14" w:name="_Toc499571178"/>
       <w:r>
         <w:lastRenderedPageBreak/>
         <w:t>Alterar Comentário</w:t>
       </w:r>
-      <w:bookmarkEnd w:id="15"/>
+      <w:bookmarkEnd w:id="14"/>
     </w:p>
     <w:p>
       <w:r>
@@ -8044,12 +8042,12 @@
       <w:pPr>
         <w:pStyle w:val="Cabealho2"/>
       </w:pPr>
-      <w:bookmarkStart w:id="16" w:name="_Toc499571179"/>
+      <w:bookmarkStart w:id="15" w:name="_Toc499571179"/>
       <w:r>
         <w:lastRenderedPageBreak/>
         <w:t>Consultar Comentário</w:t>
       </w:r>
-      <w:bookmarkEnd w:id="16"/>
+      <w:bookmarkEnd w:id="15"/>
     </w:p>
     <w:p>
       <w:r>
@@ -8243,12 +8241,12 @@
       <w:pPr>
         <w:pStyle w:val="Cabealho2"/>
       </w:pPr>
-      <w:bookmarkStart w:id="17" w:name="_Toc499571180"/>
+      <w:bookmarkStart w:id="16" w:name="_Toc499571180"/>
       <w:r>
         <w:lastRenderedPageBreak/>
         <w:t>Eliminar Comentário</w:t>
       </w:r>
-      <w:bookmarkEnd w:id="17"/>
+      <w:bookmarkEnd w:id="16"/>
     </w:p>
     <w:p>
       <w:r>
@@ -8478,12 +8476,12 @@
       <w:pPr>
         <w:pStyle w:val="Cabealho2"/>
       </w:pPr>
-      <w:bookmarkStart w:id="18" w:name="_Toc499571181"/>
+      <w:bookmarkStart w:id="17" w:name="_Toc499571181"/>
       <w:r>
         <w:lastRenderedPageBreak/>
         <w:t>Criar Turista</w:t>
       </w:r>
-      <w:bookmarkEnd w:id="18"/>
+      <w:bookmarkEnd w:id="17"/>
     </w:p>
     <w:p>
       <w:pPr>
@@ -8828,12 +8826,12 @@
       <w:pPr>
         <w:pStyle w:val="Cabealho2"/>
       </w:pPr>
-      <w:bookmarkStart w:id="19" w:name="_Toc499571182"/>
+      <w:bookmarkStart w:id="18" w:name="_Toc499571182"/>
       <w:r>
         <w:lastRenderedPageBreak/>
         <w:t>Editar turista</w:t>
       </w:r>
-      <w:bookmarkEnd w:id="19"/>
+      <w:bookmarkEnd w:id="18"/>
     </w:p>
     <w:p>
       <w:r>
@@ -9061,12 +9059,12 @@
       <w:pPr>
         <w:pStyle w:val="Cabealho2"/>
       </w:pPr>
-      <w:bookmarkStart w:id="20" w:name="_Toc499571183"/>
+      <w:bookmarkStart w:id="19" w:name="_Toc499571183"/>
       <w:r>
         <w:lastRenderedPageBreak/>
         <w:t>Consultar Turista</w:t>
       </w:r>
-      <w:bookmarkEnd w:id="20"/>
+      <w:bookmarkEnd w:id="19"/>
     </w:p>
     <w:p>
       <w:r>
@@ -9196,12 +9194,12 @@
       <w:pPr>
         <w:pStyle w:val="Cabealho2"/>
       </w:pPr>
-      <w:bookmarkStart w:id="21" w:name="_Toc499571184"/>
+      <w:bookmarkStart w:id="20" w:name="_Toc499571184"/>
       <w:r>
         <w:lastRenderedPageBreak/>
         <w:t>Desativar turista</w:t>
       </w:r>
-      <w:bookmarkEnd w:id="21"/>
+      <w:bookmarkEnd w:id="20"/>
     </w:p>
     <w:p>
       <w:r>
@@ -9392,12 +9390,12 @@
       <w:pPr>
         <w:pStyle w:val="Cabealho2"/>
       </w:pPr>
-      <w:bookmarkStart w:id="22" w:name="_Toc499571185"/>
+      <w:bookmarkStart w:id="21" w:name="_Toc499571185"/>
       <w:r>
         <w:lastRenderedPageBreak/>
         <w:t>Newsletter Automático</w:t>
       </w:r>
-      <w:bookmarkEnd w:id="22"/>
+      <w:bookmarkEnd w:id="21"/>
     </w:p>
     <w:p>
       <w:r>
@@ -9576,12 +9574,12 @@
       <w:pPr>
         <w:pStyle w:val="Cabealho2"/>
       </w:pPr>
-      <w:bookmarkStart w:id="23" w:name="_Toc499571186"/>
+      <w:bookmarkStart w:id="22" w:name="_Toc499571186"/>
       <w:r>
         <w:lastRenderedPageBreak/>
         <w:t>Consultar Newsletter</w:t>
       </w:r>
-      <w:bookmarkEnd w:id="23"/>
+      <w:bookmarkEnd w:id="22"/>
     </w:p>
     <w:p>
       <w:r>
@@ -9859,11 +9857,11 @@
       <w:pPr>
         <w:pStyle w:val="Cabealho2"/>
       </w:pPr>
-      <w:bookmarkStart w:id="24" w:name="_Toc499571187"/>
+      <w:bookmarkStart w:id="23" w:name="_Toc499571187"/>
       <w:r>
         <w:t>Diagrama de Sequência – Inserir comentário</w:t>
       </w:r>
-      <w:bookmarkEnd w:id="24"/>
+      <w:bookmarkEnd w:id="23"/>
     </w:p>
     <w:p>
       <w:r>
@@ -9939,7 +9937,7 @@
       <w:pPr>
         <w:pStyle w:val="Cabealho2"/>
       </w:pPr>
-      <w:bookmarkStart w:id="25" w:name="_Toc499571188"/>
+      <w:bookmarkStart w:id="24" w:name="_Toc499571188"/>
       <w:r>
         <w:rPr>
           <w:noProof/>
@@ -10012,18 +10010,17 @@
       <w:r>
         <w:t>Diagrama de Sequência – Alterar Comentário</w:t>
       </w:r>
-      <w:bookmarkEnd w:id="25"/>
+      <w:bookmarkEnd w:id="24"/>
     </w:p>
     <w:p>
       <w:pPr>
         <w:pStyle w:val="Cabealho2"/>
       </w:pPr>
-      <w:bookmarkStart w:id="26" w:name="_Toc499571189"/>
+      <w:bookmarkStart w:id="25" w:name="_Toc499571189"/>
       <w:r>
         <w:rPr>
           <w:noProof/>
         </w:rPr>
-        <w:lastRenderedPageBreak/>
         <w:drawing>
           <wp:anchor distT="0" distB="0" distL="114300" distR="114300" simplePos="0" relativeHeight="251662336" behindDoc="1" locked="0" layoutInCell="1" allowOverlap="1">
             <wp:simplePos x="0" y="0"/>
@@ -10091,7 +10088,7 @@
       <w:r>
         <w:t>Diagrama de Sequência – Consultar Comentário</w:t>
       </w:r>
-      <w:bookmarkEnd w:id="26"/>
+      <w:bookmarkEnd w:id="25"/>
     </w:p>
     <w:p>
       <w:r>
@@ -10102,12 +10099,12 @@
       <w:pPr>
         <w:pStyle w:val="Cabealho2"/>
       </w:pPr>
-      <w:bookmarkStart w:id="27" w:name="_Toc499571190"/>
+      <w:bookmarkStart w:id="26" w:name="_Toc499571190"/>
       <w:r>
         <w:lastRenderedPageBreak/>
         <w:t>Diagrama de Sequência – Eliminar comentário</w:t>
       </w:r>
-      <w:bookmarkEnd w:id="27"/>
+      <w:bookmarkEnd w:id="26"/>
     </w:p>
     <w:p>
       <w:r>
@@ -10196,12 +10193,12 @@
       <w:pPr>
         <w:pStyle w:val="Cabealho2"/>
       </w:pPr>
-      <w:bookmarkStart w:id="28" w:name="_Toc499571191"/>
+      <w:bookmarkStart w:id="27" w:name="_Toc499571191"/>
       <w:r>
         <w:lastRenderedPageBreak/>
         <w:t>Diagrama de sequência – Criar turista</w:t>
       </w:r>
-      <w:bookmarkEnd w:id="28"/>
+      <w:bookmarkEnd w:id="27"/>
     </w:p>
     <w:p>
       <w:r>
@@ -10269,12 +10266,12 @@
         <w:pStyle w:val="Cabealho2"/>
         <w:ind w:firstLine="708"/>
       </w:pPr>
-      <w:bookmarkStart w:id="29" w:name="_Toc499571192"/>
+      <w:bookmarkStart w:id="28" w:name="_Toc499571192"/>
       <w:r>
         <w:lastRenderedPageBreak/>
         <w:t>Diagrama de sequência – Consultar turista</w:t>
       </w:r>
-      <w:bookmarkEnd w:id="29"/>
+      <w:bookmarkEnd w:id="28"/>
     </w:p>
     <w:p>
       <w:r>
@@ -10347,7 +10344,7 @@
           <w:tab w:val="left" w:pos="2655"/>
         </w:tabs>
       </w:pPr>
-      <w:bookmarkStart w:id="30" w:name="_Toc499571193"/>
+      <w:bookmarkStart w:id="29" w:name="_Toc499571193"/>
       <w:r>
         <w:lastRenderedPageBreak/>
         <w:t>Diagrama de sequência – Editar Turista</w:t>
@@ -10398,7 +10395,7 @@
           </wp:inline>
         </w:drawing>
       </w:r>
-      <w:bookmarkEnd w:id="30"/>
+      <w:bookmarkEnd w:id="29"/>
       <w:r>
         <w:tab/>
       </w:r>
@@ -10423,12 +10420,12 @@
           <w:tab w:val="left" w:pos="4605"/>
         </w:tabs>
       </w:pPr>
-      <w:bookmarkStart w:id="31" w:name="_Toc499571194"/>
+      <w:bookmarkStart w:id="30" w:name="_Toc499571194"/>
       <w:r>
         <w:lastRenderedPageBreak/>
         <w:t>Diagrama de sequência - Desativar turista</w:t>
       </w:r>
-      <w:bookmarkEnd w:id="31"/>
+      <w:bookmarkEnd w:id="30"/>
     </w:p>
     <w:p>
       <w:r>
@@ -10485,12 +10482,12 @@
       <w:r>
         <w:br w:type="page"/>
       </w:r>
-      <w:bookmarkStart w:id="32" w:name="_Toc499571195"/>
+      <w:bookmarkStart w:id="31" w:name="_Toc499571195"/>
       <w:r>
         <w:lastRenderedPageBreak/>
         <w:t>Diagrama de Sequência – Newsletter</w:t>
       </w:r>
-      <w:bookmarkEnd w:id="32"/>
+      <w:bookmarkEnd w:id="31"/>
     </w:p>
     <w:p/>
     <w:p>
@@ -10596,12 +10593,12 @@
       <w:pPr>
         <w:pStyle w:val="Cabealho2"/>
       </w:pPr>
-      <w:bookmarkStart w:id="33" w:name="_Toc499571196"/>
+      <w:bookmarkStart w:id="32" w:name="_Toc499571196"/>
       <w:r>
         <w:lastRenderedPageBreak/>
         <w:t>Diagrama de Sequência – Newsletter Automático</w:t>
       </w:r>
-      <w:bookmarkEnd w:id="33"/>
+      <w:bookmarkEnd w:id="32"/>
       <w:r>
         <w:tab/>
       </w:r>
@@ -10704,33 +10701,34 @@
           <w:color w:val="4472C4" w:themeColor="accent1"/>
         </w:rPr>
       </w:pPr>
-      <w:bookmarkStart w:id="34" w:name="_Toc499571197"/>
+      <w:bookmarkStart w:id="33" w:name="_Toc499571197"/>
+      <w:r>
+        <w:rPr>
+          <w:color w:val="4472C4" w:themeColor="accent1"/>
+        </w:rPr>
+        <w:lastRenderedPageBreak/>
+        <w:t>Diagrama de Classes</w:t>
+      </w:r>
+    </w:p>
+    <w:p>
+      <w:pPr>
+        <w:pStyle w:val="Ttulo"/>
+        <w:outlineLvl w:val="0"/>
+        <w:rPr>
+          <w:color w:val="4472C4" w:themeColor="accent1"/>
+        </w:rPr>
+      </w:pPr>
+      <w:bookmarkStart w:id="34" w:name="_GoBack"/>
       <w:r>
         <w:rPr>
           <w:noProof/>
-        </w:rPr>
-        <w:lastRenderedPageBreak/>
+          <w:u w:val="single"/>
+        </w:rPr>
         <w:drawing>
-          <wp:anchor distT="0" distB="0" distL="114300" distR="114300" simplePos="0" relativeHeight="251670528" behindDoc="1" locked="0" layoutInCell="1" allowOverlap="1" wp14:anchorId="4B95FC19" wp14:editId="53F529B7">
-            <wp:simplePos x="0" y="0"/>
-            <wp:positionH relativeFrom="column">
-              <wp:posOffset>-696595</wp:posOffset>
-            </wp:positionH>
-            <wp:positionV relativeFrom="paragraph">
-              <wp:posOffset>532765</wp:posOffset>
-            </wp:positionV>
-            <wp:extent cx="9857740" cy="4886325"/>
-            <wp:effectExtent l="0" t="0" r="0" b="9525"/>
-            <wp:wrapTight wrapText="bothSides">
-              <wp:wrapPolygon edited="0">
-                <wp:start x="0" y="0"/>
-                <wp:lineTo x="0" y="21558"/>
-                <wp:lineTo x="21539" y="21558"/>
-                <wp:lineTo x="21539" y="0"/>
-                <wp:lineTo x="0" y="0"/>
-              </wp:wrapPolygon>
-            </wp:wrapTight>
-            <wp:docPr id="19" name="Imagem 19"/>
+          <wp:inline distT="0" distB="0" distL="0" distR="0">
+            <wp:extent cx="5778414" cy="7767466"/>
+            <wp:effectExtent l="0" t="0" r="0" b="5080"/>
+            <wp:docPr id="7" name="Imagem 7"/>
             <wp:cNvGraphicFramePr>
               <a:graphicFrameLocks xmlns:a="http://schemas.openxmlformats.org/drawingml/2006/main" noChangeAspect="1"/>
             </wp:cNvGraphicFramePr>
@@ -10738,8 +10736,10 @@
               <a:graphicData uri="http://schemas.openxmlformats.org/drawingml/2006/picture">
                 <pic:pic xmlns:pic="http://schemas.openxmlformats.org/drawingml/2006/picture">
                   <pic:nvPicPr>
-                    <pic:cNvPr id="19" name="diagrama de classes.png"/>
-                    <pic:cNvPicPr/>
+                    <pic:cNvPr id="0" name="Picture 1"/>
+                    <pic:cNvPicPr>
+                      <a:picLocks noChangeAspect="1" noChangeArrowheads="1"/>
+                    </pic:cNvPicPr>
                   </pic:nvPicPr>
                   <pic:blipFill>
                     <a:blip r:embed="rId24">
@@ -10749,37 +10749,31 @@
                         </a:ext>
                       </a:extLst>
                     </a:blip>
+                    <a:srcRect/>
                     <a:stretch>
                       <a:fillRect/>
                     </a:stretch>
                   </pic:blipFill>
-                  <pic:spPr>
+                  <pic:spPr bwMode="auto">
                     <a:xfrm>
                       <a:off x="0" y="0"/>
-                      <a:ext cx="9857740" cy="4886325"/>
+                      <a:ext cx="5790359" cy="7783523"/>
                     </a:xfrm>
                     <a:prstGeom prst="rect">
                       <a:avLst/>
                     </a:prstGeom>
+                    <a:noFill/>
+                    <a:ln>
+                      <a:noFill/>
+                    </a:ln>
                   </pic:spPr>
                 </pic:pic>
               </a:graphicData>
             </a:graphic>
-            <wp14:sizeRelH relativeFrom="page">
-              <wp14:pctWidth>0</wp14:pctWidth>
-            </wp14:sizeRelH>
-            <wp14:sizeRelV relativeFrom="page">
-              <wp14:pctHeight>0</wp14:pctHeight>
-            </wp14:sizeRelV>
-          </wp:anchor>
+          </wp:inline>
         </w:drawing>
       </w:r>
-      <w:r>
-        <w:rPr>
-          <w:color w:val="4472C4" w:themeColor="accent1"/>
-        </w:rPr>
-        <w:t>Diagrama de Classes</w:t>
-      </w:r>
+      <w:bookmarkEnd w:id="34"/>
       <w:r>
         <w:rPr>
           <w:color w:val="4472C4" w:themeColor="accent1"/>
@@ -10870,7 +10864,7 @@
         </w:rPr>
         <w:t>Diagrama de Estados</w:t>
       </w:r>
-      <w:bookmarkEnd w:id="34"/>
+      <w:bookmarkEnd w:id="33"/>
       <w:r>
         <w:br w:type="page"/>
       </w:r>
@@ -10883,7 +10877,7 @@
           <w:color w:val="4472C4" w:themeColor="accent1"/>
         </w:rPr>
         <w:sectPr>
-          <w:pgSz w:w="16840" w:h="11910" w:orient="landscape"/>
+          <w:pgSz w:w="11910" w:h="16840"/>
           <w:pgMar w:top="1678" w:right="1678" w:bottom="1678" w:left="1678" w:header="720" w:footer="720" w:gutter="0"/>
           <w:cols w:space="720"/>
           <w:noEndnote/>
@@ -15356,6 +15350,7 @@
         <w:docPartUnique/>
       </w:docPartObj>
     </w:sdtPr>
+    <w:sdtEndPr/>
     <w:sdtContent>
       <w:p>
         <w:pPr>
@@ -15375,7 +15370,7 @@
           <w:rPr>
             <w:noProof/>
           </w:rPr>
-          <w:t>12</w:t>
+          <w:t>35</w:t>
         </w:r>
         <w:r>
           <w:fldChar w:fldCharType="end"/>
@@ -15422,14 +15417,27 @@
     <w:pPr>
       <w:pStyle w:val="Cabealho"/>
     </w:pPr>
-    <w:fldSimple w:instr=" STYLEREF  nomecapa  \* MERGEFORMAT ">
-      <w:r>
-        <w:rPr>
-          <w:noProof/>
-        </w:rPr>
-        <w:t>Trail4Helth</w:t>
-      </w:r>
-    </w:fldSimple>
+    <w:r>
+      <w:fldChar w:fldCharType="begin"/>
+    </w:r>
+    <w:r>
+      <w:instrText xml:space="preserve"> STYLEREF  nomecapa  \* MERGEFORMAT </w:instrText>
+    </w:r>
+    <w:r>
+      <w:fldChar w:fldCharType="separate"/>
+    </w:r>
+    <w:r>
+      <w:rPr>
+        <w:noProof/>
+      </w:rPr>
+      <w:t>Trail4Helth</w:t>
+    </w:r>
+    <w:r>
+      <w:rPr>
+        <w:noProof/>
+      </w:rPr>
+      <w:fldChar w:fldCharType="end"/>
+    </w:r>
   </w:p>
 </w:hdr>
 </file>
@@ -18158,7 +18166,7 @@
 </file>
 
 <file path=customXml/itemProps1.xml><?xml version="1.0" encoding="utf-8"?>
-<ds:datastoreItem xmlns:ds="http://schemas.openxmlformats.org/officeDocument/2006/customXml" ds:itemID="{C57CB6EA-63D4-4A6A-A773-F82D6E81EDD7}">
+<ds:datastoreItem xmlns:ds="http://schemas.openxmlformats.org/officeDocument/2006/customXml" ds:itemID="{F6C5BA81-FFBE-4700-99F3-E1BBE0124FDC}">
   <ds:schemaRefs>
     <ds:schemaRef ds:uri="http://schemas.openxmlformats.org/officeDocument/2006/bibliography"/>
   </ds:schemaRefs>

</xml_diff>